<commit_message>
Documentation update for the software installation and usage guide
</commit_message>
<xml_diff>
--- a/Documentation/HbbTV_DVB/Installation_Guide.docx
+++ b/Documentation/HbbTV_DVB/Installation_Guide.docx
@@ -9,17 +9,12 @@
     <w:p/>
     <w:p/>
     <w:p/>
-    <w:p/>
-    <w:p/>
     <w:p>
       <w:pPr>
         <w:tabs>
           <w:tab w:val="left" w:pos="1968"/>
         </w:tabs>
       </w:pPr>
-      <w:r>
-        <w:tab/>
-      </w:r>
     </w:p>
     <w:p>
       <w:pPr>
@@ -195,8 +190,10 @@
           <w:color w:val="000000" w:themeColor="text1"/>
           <w:sz w:val="28"/>
         </w:rPr>
-        <w:t>6</w:t>
-      </w:r>
+        <w:t>12</w:t>
+      </w:r>
+      <w:bookmarkStart w:id="0" w:name="_GoBack"/>
+      <w:bookmarkEnd w:id="0"/>
       <w:r>
         <w:rPr>
           <w:rFonts w:ascii="Times New Roman" w:hAnsi="Times New Roman"/>
@@ -356,7 +353,7 @@
                 <w:noProof/>
                 <w:webHidden/>
               </w:rPr>
-              <w:t>2</w:t>
+              <w:t>3</w:t>
             </w:r>
             <w:r>
               <w:rPr>
@@ -446,7 +443,7 @@
                 <w:noProof/>
                 <w:webHidden/>
               </w:rPr>
-              <w:t>2</w:t>
+              <w:t>3</w:t>
             </w:r>
             <w:r>
               <w:rPr>
@@ -534,7 +531,7 @@
                 <w:noProof/>
                 <w:webHidden/>
               </w:rPr>
-              <w:t>3</w:t>
+              <w:t>4</w:t>
             </w:r>
             <w:r>
               <w:rPr>
@@ -622,7 +619,7 @@
                 <w:noProof/>
                 <w:webHidden/>
               </w:rPr>
-              <w:t>3</w:t>
+              <w:t>4</w:t>
             </w:r>
             <w:r>
               <w:rPr>
@@ -886,7 +883,7 @@
                 <w:noProof/>
                 <w:webHidden/>
               </w:rPr>
-              <w:t>4</w:t>
+              <w:t>5</w:t>
             </w:r>
             <w:r>
               <w:rPr>
@@ -920,6 +917,9 @@
     <w:p>
       <w:pPr>
         <w:pStyle w:val="TOCHeading"/>
+        <w:rPr>
+          <w:noProof/>
+        </w:rPr>
       </w:pPr>
       <w:r>
         <w:t>List of Figures</w:t>
@@ -941,10 +941,7 @@
           <w:tab w:val="right" w:leader="dot" w:pos="9350"/>
         </w:tabs>
         <w:rPr>
-          <w:rFonts w:asciiTheme="minorHAnsi" w:eastAsiaTheme="minorEastAsia" w:hAnsiTheme="minorHAnsi" w:cstheme="minorBidi"/>
           <w:noProof/>
-          <w:szCs w:val="22"/>
-          <w:lang w:val="en-US" w:eastAsia="en-US"/>
         </w:rPr>
       </w:pPr>
       <w:hyperlink w:anchor="_Toc518635790" w:history="1">
@@ -1007,6 +1004,20 @@
     </w:p>
     <w:p>
       <w:pPr>
+        <w:rPr>
+          <w:rFonts w:eastAsiaTheme="minorEastAsia"/>
+        </w:rPr>
+      </w:pPr>
+    </w:p>
+    <w:p>
+      <w:pPr>
+        <w:rPr>
+          <w:rFonts w:eastAsiaTheme="minorEastAsia"/>
+        </w:rPr>
+      </w:pPr>
+    </w:p>
+    <w:p>
+      <w:pPr>
         <w:pStyle w:val="TOCHeading"/>
       </w:pPr>
       <w:r>
@@ -1085,7 +1096,7 @@
             <w:noProof/>
             <w:webHidden/>
           </w:rPr>
-          <w:t>3</w:t>
+          <w:t>4</w:t>
         </w:r>
         <w:r>
           <w:rPr>
@@ -1122,23 +1133,16 @@
     <w:p/>
     <w:p/>
     <w:p/>
-    <w:p/>
-    <w:p/>
-    <w:p/>
-    <w:p/>
-    <w:p/>
-    <w:p/>
-    <w:p/>
     <w:p>
       <w:pPr>
         <w:pStyle w:val="Heading1"/>
       </w:pPr>
-      <w:bookmarkStart w:id="0" w:name="_Toc518635699"/>
+      <w:bookmarkStart w:id="1" w:name="_Toc518635699"/>
       <w:r>
         <w:lastRenderedPageBreak/>
         <w:t>Introduction</w:t>
       </w:r>
-      <w:bookmarkEnd w:id="0"/>
+      <w:bookmarkEnd w:id="1"/>
     </w:p>
     <w:p/>
     <w:p>
@@ -1148,7 +1152,13 @@
         </w:rPr>
       </w:pPr>
       <w:r>
-        <w:t>This document provides necessary information on the Test setup for the Conformance</w:t>
+        <w:t>This document provides necessary information on set</w:t>
+      </w:r>
+      <w:r>
+        <w:t xml:space="preserve">ting </w:t>
+      </w:r>
+      <w:r>
+        <w:t>up the Conformance</w:t>
       </w:r>
       <w:r>
         <w:t xml:space="preserve"> </w:t>
@@ -1162,26 +1172,19 @@
     </w:p>
     <w:p>
       <w:pPr>
-        <w:rPr>
-          <w:lang w:val="en-US"/>
-        </w:rPr>
-      </w:pPr>
-    </w:p>
-    <w:p>
-      <w:pPr>
         <w:pStyle w:val="Heading1"/>
         <w:rPr>
           <w:lang w:val="en-US"/>
         </w:rPr>
       </w:pPr>
-      <w:bookmarkStart w:id="1" w:name="_Toc518635700"/>
+      <w:bookmarkStart w:id="2" w:name="_Toc518635700"/>
       <w:r>
         <w:rPr>
           <w:lang w:val="en-US"/>
         </w:rPr>
         <w:t>Test realization architecture</w:t>
       </w:r>
-      <w:bookmarkEnd w:id="1"/>
+      <w:bookmarkEnd w:id="2"/>
     </w:p>
     <w:p/>
     <w:p>
@@ -1310,24 +1313,32 @@
         </w:numPr>
       </w:pPr>
       <w:r>
-        <w:t xml:space="preserve">The report of the conformance testing is provided back to the Tester. </w:t>
+        <w:t>The report of the conformance testing is provided back to the Tester.</w:t>
       </w:r>
     </w:p>
-    <w:p/>
     <w:p>
       <w:pPr>
+        <w:ind w:left="360"/>
+      </w:pPr>
+    </w:p>
+    <w:p>
+      <w:pPr>
+        <w:ind w:left="360"/>
+      </w:pPr>
+    </w:p>
+    <w:p>
+      <w:pPr>
         <w:keepNext/>
       </w:pPr>
       <w:r>
         <w:rPr>
           <w:noProof/>
         </w:rPr>
-        <w:lastRenderedPageBreak/>
         <mc:AlternateContent>
           <mc:Choice Requires="wpc">
             <w:drawing>
-              <wp:inline distT="0" distB="0" distL="0" distR="0" wp14:anchorId="4B7FDC22" wp14:editId="08E8832D">
-                <wp:extent cx="6316895" cy="3819525"/>
+              <wp:inline distT="0" distB="0" distL="0" distR="0" wp14:anchorId="4B7FDC22" wp14:editId="478CCF47">
+                <wp:extent cx="6076709" cy="2204085"/>
                 <wp:effectExtent l="0" t="0" r="0" b="0"/>
                 <wp:docPr id="17" name="Canvas 17"/>
                 <wp:cNvGraphicFramePr>
@@ -1339,7 +1350,15 @@
                       <wpc:bg>
                         <a:noFill/>
                       </wpc:bg>
-                      <wpc:whole/>
+                      <wpc:whole>
+                        <a:ln w="9525" cap="flat" cmpd="sng" algn="ctr">
+                          <a:noFill/>
+                          <a:prstDash val="solid"/>
+                          <a:round/>
+                          <a:headEnd type="none" w="med" len="med"/>
+                          <a:tailEnd type="none" w="med" len="med"/>
+                        </a:ln>
+                      </wpc:whole>
                       <pic:pic xmlns:pic="http://schemas.openxmlformats.org/drawingml/2006/picture">
                         <pic:nvPicPr>
                           <pic:cNvPr id="4" name="Content Placeholder 4"/>
@@ -1362,48 +1381,8 @@
                         </pic:blipFill>
                         <pic:spPr bwMode="auto">
                           <a:xfrm>
-                            <a:off x="300" y="369500"/>
-                            <a:ext cx="1800400" cy="1219200"/>
-                          </a:xfrm>
-                          <a:prstGeom prst="rect">
-                            <a:avLst/>
-                          </a:prstGeom>
-                          <a:noFill/>
-                          <a:extLst>
-                            <a:ext uri="{909E8E84-426E-40DD-AFC4-6F175D3DCCD1}">
-                              <a14:hiddenFill xmlns:a14="http://schemas.microsoft.com/office/drawing/2010/main">
-                                <a:solidFill>
-                                  <a:srgbClr val="FFFFFF"/>
-                                </a:solidFill>
-                              </a14:hiddenFill>
-                            </a:ext>
-                          </a:extLst>
-                        </pic:spPr>
-                      </pic:pic>
-                      <pic:pic xmlns:pic="http://schemas.openxmlformats.org/drawingml/2006/picture">
-                        <pic:nvPicPr>
-                          <pic:cNvPr id="5" name="Content Placeholder 4"/>
-                          <pic:cNvPicPr>
-                            <a:picLocks noChangeAspect="1" noChangeArrowheads="1"/>
-                          </pic:cNvPicPr>
-                        </pic:nvPicPr>
-                        <pic:blipFill>
-                          <a:blip r:embed="rId9">
-                            <a:extLst>
-                              <a:ext uri="{28A0092B-C50C-407E-A947-70E740481C1C}">
-                                <a14:useLocalDpi xmlns:a14="http://schemas.microsoft.com/office/drawing/2010/main" val="0"/>
-                              </a:ext>
-                            </a:extLst>
-                          </a:blip>
-                          <a:srcRect/>
-                          <a:stretch>
-                            <a:fillRect/>
-                          </a:stretch>
-                        </pic:blipFill>
-                        <pic:spPr bwMode="auto">
-                          <a:xfrm>
-                            <a:off x="2819700" y="369500"/>
-                            <a:ext cx="1800400" cy="1219200"/>
+                            <a:off x="590286" y="248881"/>
+                            <a:ext cx="1183324" cy="801407"/>
                           </a:xfrm>
                           <a:prstGeom prst="rect">
                             <a:avLst/>
@@ -1427,7 +1406,7 @@
                         </wps:cNvCnPr>
                         <wps:spPr bwMode="auto">
                           <a:xfrm>
-                            <a:off x="1371900" y="979100"/>
+                            <a:off x="1477053" y="663534"/>
                             <a:ext cx="1676400" cy="0"/>
                           </a:xfrm>
                           <a:prstGeom prst="straightConnector1">
@@ -1456,7 +1435,7 @@
                           </pic:cNvPicPr>
                         </pic:nvPicPr>
                         <pic:blipFill>
-                          <a:blip r:embed="rId10">
+                          <a:blip r:embed="rId10" cstate="print">
                             <a:extLst>
                               <a:ext uri="{28A0092B-C50C-407E-A947-70E740481C1C}">
                                 <a14:useLocalDpi xmlns:a14="http://schemas.microsoft.com/office/drawing/2010/main" val="0"/>
@@ -1470,8 +1449,8 @@
                         </pic:blipFill>
                         <pic:spPr bwMode="auto">
                           <a:xfrm>
-                            <a:off x="3048300" y="2100500"/>
-                            <a:ext cx="1089900" cy="1089900"/>
+                            <a:off x="3016244" y="1452856"/>
+                            <a:ext cx="592618" cy="592678"/>
                           </a:xfrm>
                           <a:prstGeom prst="rect">
                             <a:avLst/>
@@ -1495,8 +1474,8 @@
                         </wps:cNvSpPr>
                         <wps:spPr bwMode="auto">
                           <a:xfrm>
-                            <a:off x="85700" y="0"/>
-                            <a:ext cx="1971040" cy="291465"/>
+                            <a:off x="666817" y="17"/>
+                            <a:ext cx="1567180" cy="291465"/>
                           </a:xfrm>
                           <a:prstGeom prst="rect">
                             <a:avLst/>
@@ -1543,12 +1522,13 @@
                               <w:r>
                                 <w:rPr>
                                   <w:rFonts w:ascii="Garamond" w:hAnsi="Garamond" w:cstheme="minorBidi"/>
+                                  <w:b/>
                                   <w:color w:val="000000" w:themeColor="text1"/>
                                   <w:kern w:val="24"/>
                                   <w:sz w:val="28"/>
                                   <w:szCs w:val="28"/>
                                 </w:rPr>
-                                <w:t>DASH Content (3)</w:t>
+                                <w:t>DASH Content</w:t>
                               </w:r>
                             </w:p>
                           </w:txbxContent>
@@ -1564,8 +1544,8 @@
                         </wps:cNvSpPr>
                         <wps:spPr bwMode="auto">
                           <a:xfrm>
-                            <a:off x="3055600" y="53293"/>
-                            <a:ext cx="1764665" cy="291465"/>
+                            <a:off x="3316664" y="17431"/>
+                            <a:ext cx="1272540" cy="291465"/>
                           </a:xfrm>
                           <a:prstGeom prst="rect">
                             <a:avLst/>
@@ -1612,12 +1592,24 @@
                               <w:r>
                                 <w:rPr>
                                   <w:rFonts w:ascii="Garamond" w:hAnsi="Garamond" w:cstheme="minorBidi"/>
+                                  <w:b/>
                                   <w:color w:val="000000" w:themeColor="text1"/>
                                   <w:kern w:val="24"/>
                                   <w:sz w:val="28"/>
                                   <w:szCs w:val="28"/>
                                 </w:rPr>
-                                <w:t>Test Server (2)</w:t>
+                                <w:t>Test Serve</w:t>
+                              </w:r>
+                              <w:r>
+                                <w:rPr>
+                                  <w:rFonts w:ascii="Garamond" w:hAnsi="Garamond" w:cstheme="minorBidi"/>
+                                  <w:b/>
+                                  <w:color w:val="000000" w:themeColor="text1"/>
+                                  <w:kern w:val="24"/>
+                                  <w:sz w:val="28"/>
+                                  <w:szCs w:val="28"/>
+                                </w:rPr>
+                                <w:t>r</w:t>
                               </w:r>
                             </w:p>
                           </w:txbxContent>
@@ -1633,8 +1625,8 @@
                         </wps:cNvSpPr>
                         <wps:spPr bwMode="auto">
                           <a:xfrm>
-                            <a:off x="4133200" y="2454570"/>
-                            <a:ext cx="1652270" cy="291465"/>
+                            <a:off x="3503868" y="1679338"/>
+                            <a:ext cx="899795" cy="291465"/>
                           </a:xfrm>
                           <a:prstGeom prst="rect">
                             <a:avLst/>
@@ -1681,12 +1673,13 @@
                               <w:r>
                                 <w:rPr>
                                   <w:rFonts w:ascii="Garamond" w:hAnsi="Garamond" w:cstheme="minorBidi"/>
+                                  <w:b/>
                                   <w:color w:val="000000" w:themeColor="text1"/>
                                   <w:kern w:val="24"/>
                                   <w:sz w:val="28"/>
                                   <w:szCs w:val="28"/>
                                 </w:rPr>
-                                <w:t>Tester (1)</w:t>
+                                <w:t>Tester</w:t>
                               </w:r>
                             </w:p>
                           </w:txbxContent>
@@ -1699,12 +1692,11 @@
                         <wps:cNvPr id="11" name="Straight Arrow Connector 40"/>
                         <wps:cNvCnPr>
                           <a:cxnSpLocks noChangeShapeType="1"/>
-                          <a:stCxn id="7" idx="0"/>
                         </wps:cNvCnPr>
                         <wps:spPr bwMode="auto">
                           <a:xfrm flipV="1">
-                            <a:off x="3593200" y="1564100"/>
-                            <a:ext cx="0" cy="536400"/>
+                            <a:off x="3438865" y="1027308"/>
+                            <a:ext cx="214477" cy="447167"/>
                           </a:xfrm>
                           <a:prstGeom prst="straightConnector1">
                             <a:avLst/>
@@ -1731,8 +1723,8 @@
                         </wps:cNvSpPr>
                         <wps:spPr bwMode="auto">
                           <a:xfrm>
-                            <a:off x="1844650" y="1643779"/>
-                            <a:ext cx="2347595" cy="291465"/>
+                            <a:off x="1102317" y="1250071"/>
+                            <a:ext cx="1774190" cy="248920"/>
                           </a:xfrm>
                           <a:prstGeom prst="rect">
                             <a:avLst/>
@@ -1772,8 +1764,7 @@
                                 <w:textAlignment w:val="baseline"/>
                                 <w:rPr>
                                   <w:color w:val="000000" w:themeColor="text1"/>
-                                  <w:sz w:val="28"/>
-                                  <w:szCs w:val="28"/>
+                                  <w:szCs w:val="22"/>
                                 </w:rPr>
                               </w:pPr>
                               <w:r>
@@ -1781,8 +1772,7 @@
                                   <w:rFonts w:ascii="Garamond" w:hAnsi="Garamond" w:cstheme="minorBidi"/>
                                   <w:color w:val="000000" w:themeColor="text1"/>
                                   <w:kern w:val="24"/>
-                                  <w:sz w:val="28"/>
-                                  <w:szCs w:val="28"/>
+                                  <w:szCs w:val="22"/>
                                 </w:rPr>
                                 <w:t>1. Test Request (MPD)</w:t>
                               </w:r>
@@ -1800,8 +1790,8 @@
                         </wps:cNvSpPr>
                         <wps:spPr bwMode="auto">
                           <a:xfrm>
-                            <a:off x="1388700" y="524430"/>
-                            <a:ext cx="1692275" cy="291465"/>
+                            <a:off x="1667488" y="465756"/>
+                            <a:ext cx="1691640" cy="248920"/>
                           </a:xfrm>
                           <a:prstGeom prst="rect">
                             <a:avLst/>
@@ -1842,8 +1832,7 @@
                                 <w:textAlignment w:val="baseline"/>
                                 <w:rPr>
                                   <w:color w:val="000000" w:themeColor="text1"/>
-                                  <w:sz w:val="28"/>
-                                  <w:szCs w:val="28"/>
+                                  <w:szCs w:val="22"/>
                                 </w:rPr>
                               </w:pPr>
                               <w:r>
@@ -1851,8 +1840,7 @@
                                   <w:rFonts w:ascii="Garamond" w:hAnsi="Garamond" w:cstheme="minorBidi"/>
                                   <w:color w:val="000000" w:themeColor="text1"/>
                                   <w:kern w:val="24"/>
-                                  <w:sz w:val="28"/>
-                                  <w:szCs w:val="28"/>
+                                  <w:szCs w:val="22"/>
                                 </w:rPr>
                                 <w:t>2. Request content</w:t>
                               </w:r>
@@ -1870,8 +1858,8 @@
                         </wps:cNvSpPr>
                         <wps:spPr bwMode="auto">
                           <a:xfrm>
-                            <a:off x="4121700" y="701506"/>
-                            <a:ext cx="2195195" cy="291465"/>
+                            <a:off x="3822174" y="465756"/>
+                            <a:ext cx="1694815" cy="248920"/>
                           </a:xfrm>
                           <a:prstGeom prst="rect">
                             <a:avLst/>
@@ -1911,8 +1899,7 @@
                                 <w:textAlignment w:val="baseline"/>
                                 <w:rPr>
                                   <w:color w:val="000000" w:themeColor="text1"/>
-                                  <w:sz w:val="28"/>
-                                  <w:szCs w:val="28"/>
+                                  <w:szCs w:val="22"/>
                                 </w:rPr>
                               </w:pPr>
                               <w:r>
@@ -1920,8 +1907,7 @@
                                   <w:rFonts w:ascii="Garamond" w:hAnsi="Garamond" w:cstheme="minorBidi"/>
                                   <w:color w:val="000000" w:themeColor="text1"/>
                                   <w:kern w:val="24"/>
-                                  <w:sz w:val="28"/>
-                                  <w:szCs w:val="28"/>
+                                  <w:szCs w:val="22"/>
                                 </w:rPr>
                                 <w:t>3. Run Conformance tests</w:t>
                               </w:r>
@@ -1940,8 +1926,8 @@
                         </wps:cNvCnPr>
                         <wps:spPr bwMode="auto">
                           <a:xfrm>
-                            <a:off x="3719900" y="1588700"/>
-                            <a:ext cx="0" cy="511800"/>
+                            <a:off x="1181948" y="1050288"/>
+                            <a:ext cx="1873698" cy="793075"/>
                           </a:xfrm>
                           <a:prstGeom prst="straightConnector1">
                             <a:avLst/>
@@ -1968,8 +1954,8 @@
                         </wps:cNvSpPr>
                         <wps:spPr bwMode="auto">
                           <a:xfrm>
-                            <a:off x="3709977" y="1602100"/>
-                            <a:ext cx="2345690" cy="291465"/>
+                            <a:off x="3494993" y="1177590"/>
+                            <a:ext cx="908685" cy="248920"/>
                           </a:xfrm>
                           <a:prstGeom prst="rect">
                             <a:avLst/>
@@ -2009,8 +1995,7 @@
                                 <w:textAlignment w:val="baseline"/>
                                 <w:rPr>
                                   <w:color w:val="000000" w:themeColor="text1"/>
-                                  <w:sz w:val="28"/>
-                                  <w:szCs w:val="28"/>
+                                  <w:szCs w:val="22"/>
                                 </w:rPr>
                               </w:pPr>
                               <w:r>
@@ -2018,8 +2003,7 @@
                                   <w:rFonts w:ascii="Garamond" w:hAnsi="Garamond" w:cstheme="minorBidi"/>
                                   <w:color w:val="000000" w:themeColor="text1"/>
                                   <w:kern w:val="24"/>
-                                  <w:sz w:val="28"/>
-                                  <w:szCs w:val="28"/>
+                                  <w:szCs w:val="22"/>
                                 </w:rPr>
                                 <w:t>4. Results</w:t>
                               </w:r>
@@ -2030,6 +2014,44 @@
                           <a:spAutoFit/>
                         </wps:bodyPr>
                       </wps:wsp>
+                      <pic:pic xmlns:pic="http://schemas.openxmlformats.org/drawingml/2006/picture">
+                        <pic:nvPicPr>
+                          <pic:cNvPr id="19" name="Content Placeholder 4"/>
+                          <pic:cNvPicPr/>
+                        </pic:nvPicPr>
+                        <pic:blipFill>
+                          <a:blip r:embed="rId9">
+                            <a:extLst>
+                              <a:ext uri="{28A0092B-C50C-407E-A947-70E740481C1C}">
+                                <a14:useLocalDpi xmlns:a14="http://schemas.microsoft.com/office/drawing/2010/main" val="0"/>
+                              </a:ext>
+                            </a:extLst>
+                          </a:blip>
+                          <a:srcRect/>
+                          <a:stretch>
+                            <a:fillRect/>
+                          </a:stretch>
+                        </pic:blipFill>
+                        <pic:spPr bwMode="auto">
+                          <a:xfrm>
+                            <a:off x="3021562" y="248918"/>
+                            <a:ext cx="1183005" cy="801370"/>
+                          </a:xfrm>
+                          <a:prstGeom prst="rect">
+                            <a:avLst/>
+                          </a:prstGeom>
+                          <a:noFill/>
+                          <a:extLst>
+                            <a:ext uri="{909E8E84-426E-40DD-AFC4-6F175D3DCCD1}">
+                              <a14:hiddenFill xmlns:a14="http://schemas.microsoft.com/office/drawing/2010/main">
+                                <a:solidFill>
+                                  <a:srgbClr val="FFFFFF"/>
+                                </a:solidFill>
+                              </a14:hiddenFill>
+                            </a:ext>
+                          </a:extLst>
+                        </pic:spPr>
+                      </pic:pic>
                     </wpc:wpc>
                   </a:graphicData>
                 </a:graphic>
@@ -2038,7 +2060,7 @@
           </mc:Choice>
           <mc:Fallback>
             <w:pict>
-              <v:group w14:anchorId="4B7FDC22" id="Canvas 17" o:spid="_x0000_s1026" editas="canvas" style="width:497.4pt;height:300.75pt;mso-position-horizontal-relative:char;mso-position-vertical-relative:line" coordsize="63163,38195" o:gfxdata="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">
+              <v:group w14:anchorId="4B7FDC22" id="Canvas 17" o:spid="_x0000_s1026" editas="canvas" style="width:478.5pt;height:173.55pt;mso-position-horizontal-relative:char;mso-position-vertical-relative:line" coordsize="60763,22040" o:gfxdata="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">
                 <v:shapetype id="_x0000_t75" coordsize="21600,21600" o:spt="75" o:preferrelative="t" path="m@4@5l@4@11@9@11@9@5xe" filled="f" stroked="f">
                   <v:stroke joinstyle="miter"/>
                   <v:formulas>
@@ -2058,31 +2080,29 @@
                   <v:path o:extrusionok="f" gradientshapeok="t" o:connecttype="rect"/>
                   <o:lock v:ext="edit" aspectratio="t"/>
                 </v:shapetype>
-                <v:shape id="_x0000_s1027" type="#_x0000_t75" style="position:absolute;width:63163;height:38195;visibility:visible;mso-wrap-style:square">
+                <v:shape id="_x0000_s1027" type="#_x0000_t75" style="position:absolute;width:60763;height:22040;visibility:visible;mso-wrap-style:square">
                   <v:fill o:detectmouseclick="t"/>
+                  <v:stroke joinstyle="round"/>
                   <v:path o:connecttype="none"/>
                 </v:shape>
-                <v:shape id="Content Placeholder 4" o:spid="_x0000_s1028" type="#_x0000_t75" style="position:absolute;left:3;top:3695;width:18004;height:12192;visibility:visible;mso-wrap-style:square" o:gfxdata="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">
-                  <v:imagedata r:id="rId11" o:title=""/>
-                </v:shape>
-                <v:shape id="Content Placeholder 4" o:spid="_x0000_s1029" type="#_x0000_t75" style="position:absolute;left:28197;top:3695;width:18004;height:12192;visibility:visible;mso-wrap-style:square" o:gfxdata="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">
+                <v:shape id="Content Placeholder 4" o:spid="_x0000_s1028" type="#_x0000_t75" style="position:absolute;left:5902;top:2488;width:11834;height:8014;visibility:visible;mso-wrap-style:square" o:gfxdata="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">
                   <v:imagedata r:id="rId11" o:title=""/>
                 </v:shape>
                 <v:shapetype id="_x0000_t32" coordsize="21600,21600" o:spt="32" o:oned="t" path="m,l21600,21600e" filled="f">
                   <v:path arrowok="t" fillok="f" o:connecttype="none"/>
                   <o:lock v:ext="edit" shapetype="t"/>
                 </v:shapetype>
-                <v:shape id="Straight Arrow Connector 22" o:spid="_x0000_s1030" type="#_x0000_t32" style="position:absolute;left:13719;top:9791;width:16764;height:0;visibility:visible;mso-wrap-style:square" o:connectortype="straight" o:gfxdata="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" strokecolor="#e7e6e6 [3214]">
+                <v:shape id="Straight Arrow Connector 22" o:spid="_x0000_s1029" type="#_x0000_t32" style="position:absolute;left:14770;top:6635;width:16764;height:0;visibility:visible;mso-wrap-style:square" o:connectortype="straight" o:gfxdata="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" strokecolor="#e7e6e6 [3214]">
                   <v:stroke startarrow="block" endarrow="block"/>
                 </v:shape>
-                <v:shape id="Picture 24" o:spid="_x0000_s1031" type="#_x0000_t75" style="position:absolute;left:30483;top:21005;width:10899;height:10899;visibility:visible;mso-wrap-style:square" o:gfxdata="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">
+                <v:shape id="Picture 24" o:spid="_x0000_s1030" type="#_x0000_t75" style="position:absolute;left:30162;top:14528;width:5926;height:5927;visibility:visible;mso-wrap-style:square" o:gfxdata="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">
                   <v:imagedata r:id="rId12" o:title=""/>
                 </v:shape>
                 <v:shapetype id="_x0000_t202" coordsize="21600,21600" o:spt="202" path="m,l,21600r21600,l21600,xe">
                   <v:stroke joinstyle="miter"/>
                   <v:path gradientshapeok="t" o:connecttype="rect"/>
                 </v:shapetype>
-                <v:shape id="TextBox 29" o:spid="_x0000_s1032" type="#_x0000_t202" style="position:absolute;left:857;width:19710;height:2914;visibility:visible;mso-wrap-style:square;v-text-anchor:top" o:gfxdata="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" filled="f" stroked="f">
+                <v:shape id="TextBox 29" o:spid="_x0000_s1031" type="#_x0000_t202" style="position:absolute;left:6668;width:15671;height:2914;visibility:visible;mso-wrap-style:square;v-text-anchor:top" o:gfxdata="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" filled="f" stroked="f">
                   <v:textbox style="mso-fit-shape-to-text:t">
                     <w:txbxContent>
                       <w:p>
@@ -2101,18 +2121,19 @@
                         <w:r>
                           <w:rPr>
                             <w:rFonts w:ascii="Garamond" w:hAnsi="Garamond" w:cstheme="minorBidi"/>
+                            <w:b/>
                             <w:color w:val="000000" w:themeColor="text1"/>
                             <w:kern w:val="24"/>
                             <w:sz w:val="28"/>
                             <w:szCs w:val="28"/>
                           </w:rPr>
-                          <w:t>DASH Content (3)</w:t>
+                          <w:t>DASH Content</w:t>
                         </w:r>
                       </w:p>
                     </w:txbxContent>
                   </v:textbox>
                 </v:shape>
-                <v:shape id="TextBox 30" o:spid="_x0000_s1033" type="#_x0000_t202" style="position:absolute;left:30556;top:532;width:17646;height:2915;visibility:visible;mso-wrap-style:square;v-text-anchor:top" o:gfxdata="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" filled="f" stroked="f">
+                <v:shape id="TextBox 30" o:spid="_x0000_s1032" type="#_x0000_t202" style="position:absolute;left:33166;top:174;width:12726;height:2914;visibility:visible;mso-wrap-style:square;v-text-anchor:top" o:gfxdata="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" filled="f" stroked="f">
                   <v:textbox style="mso-fit-shape-to-text:t">
                     <w:txbxContent>
                       <w:p>
@@ -2131,18 +2152,30 @@
                         <w:r>
                           <w:rPr>
                             <w:rFonts w:ascii="Garamond" w:hAnsi="Garamond" w:cstheme="minorBidi"/>
+                            <w:b/>
                             <w:color w:val="000000" w:themeColor="text1"/>
                             <w:kern w:val="24"/>
                             <w:sz w:val="28"/>
                             <w:szCs w:val="28"/>
                           </w:rPr>
-                          <w:t>Test Server (2)</w:t>
+                          <w:t>Test Serve</w:t>
+                        </w:r>
+                        <w:r>
+                          <w:rPr>
+                            <w:rFonts w:ascii="Garamond" w:hAnsi="Garamond" w:cstheme="minorBidi"/>
+                            <w:b/>
+                            <w:color w:val="000000" w:themeColor="text1"/>
+                            <w:kern w:val="24"/>
+                            <w:sz w:val="28"/>
+                            <w:szCs w:val="28"/>
+                          </w:rPr>
+                          <w:t>r</w:t>
                         </w:r>
                       </w:p>
                     </w:txbxContent>
                   </v:textbox>
                 </v:shape>
-                <v:shape id="TextBox 31" o:spid="_x0000_s1034" type="#_x0000_t202" style="position:absolute;left:41332;top:24545;width:16522;height:2915;visibility:visible;mso-wrap-style:square;v-text-anchor:top" o:gfxdata="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" filled="f" stroked="f">
+                <v:shape id="TextBox 31" o:spid="_x0000_s1033" type="#_x0000_t202" style="position:absolute;left:35038;top:16793;width:8998;height:2915;visibility:visible;mso-wrap-style:square;v-text-anchor:top" o:gfxdata="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" filled="f" stroked="f">
                   <v:textbox style="mso-fit-shape-to-text:t">
                     <w:txbxContent>
                       <w:p>
@@ -2161,21 +2194,22 @@
                         <w:r>
                           <w:rPr>
                             <w:rFonts w:ascii="Garamond" w:hAnsi="Garamond" w:cstheme="minorBidi"/>
+                            <w:b/>
                             <w:color w:val="000000" w:themeColor="text1"/>
                             <w:kern w:val="24"/>
                             <w:sz w:val="28"/>
                             <w:szCs w:val="28"/>
                           </w:rPr>
-                          <w:t>Tester (1)</w:t>
+                          <w:t>Tester</w:t>
                         </w:r>
                       </w:p>
                     </w:txbxContent>
                   </v:textbox>
                 </v:shape>
-                <v:shape id="Straight Arrow Connector 40" o:spid="_x0000_s1035" type="#_x0000_t32" style="position:absolute;left:35932;top:15641;width:0;height:5364;flip:y;visibility:visible;mso-wrap-style:square" o:connectortype="straight" o:gfxdata="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" strokecolor="#e7e6e6 [3214]">
+                <v:shape id="Straight Arrow Connector 40" o:spid="_x0000_s1034" type="#_x0000_t32" style="position:absolute;left:34388;top:10273;width:2145;height:4471;flip:y;visibility:visible;mso-wrap-style:square" o:connectortype="straight" o:gfxdata="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" strokecolor="#e7e6e6 [3214]">
                   <v:stroke endarrow="block"/>
                 </v:shape>
-                <v:shape id="TextBox 33" o:spid="_x0000_s1036" type="#_x0000_t202" style="position:absolute;left:18446;top:16437;width:23476;height:2915;visibility:visible;mso-wrap-style:square;v-text-anchor:top" o:gfxdata="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" filled="f" stroked="f">
+                <v:shape id="TextBox 33" o:spid="_x0000_s1035" type="#_x0000_t202" style="position:absolute;left:11023;top:12500;width:17742;height:2489;visibility:visible;mso-wrap-style:square;v-text-anchor:top" o:gfxdata="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" filled="f" stroked="f">
                   <v:textbox style="mso-fit-shape-to-text:t">
                     <w:txbxContent>
                       <w:p>
@@ -2187,8 +2221,7 @@
                           <w:textAlignment w:val="baseline"/>
                           <w:rPr>
                             <w:color w:val="000000" w:themeColor="text1"/>
-                            <w:sz w:val="28"/>
-                            <w:szCs w:val="28"/>
+                            <w:szCs w:val="22"/>
                           </w:rPr>
                         </w:pPr>
                         <w:r>
@@ -2196,8 +2229,7 @@
                             <w:rFonts w:ascii="Garamond" w:hAnsi="Garamond" w:cstheme="minorBidi"/>
                             <w:color w:val="000000" w:themeColor="text1"/>
                             <w:kern w:val="24"/>
-                            <w:sz w:val="28"/>
-                            <w:szCs w:val="28"/>
+                            <w:szCs w:val="22"/>
                           </w:rPr>
                           <w:t>1. Test Request (MPD)</w:t>
                         </w:r>
@@ -2205,7 +2237,7 @@
                     </w:txbxContent>
                   </v:textbox>
                 </v:shape>
-                <v:shape id="TextBox 34" o:spid="_x0000_s1037" type="#_x0000_t202" style="position:absolute;left:13887;top:5244;width:16922;height:2914;visibility:visible;mso-wrap-style:square;v-text-anchor:top" o:gfxdata="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" filled="f" stroked="f">
+                <v:shape id="TextBox 34" o:spid="_x0000_s1036" type="#_x0000_t202" style="position:absolute;left:16674;top:4657;width:16917;height:2489;visibility:visible;mso-wrap-style:square;v-text-anchor:top" o:gfxdata="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" filled="f" stroked="f">
                   <v:textbox style="mso-fit-shape-to-text:t">
                     <w:txbxContent>
                       <w:p>
@@ -2218,8 +2250,7 @@
                           <w:textAlignment w:val="baseline"/>
                           <w:rPr>
                             <w:color w:val="000000" w:themeColor="text1"/>
-                            <w:sz w:val="28"/>
-                            <w:szCs w:val="28"/>
+                            <w:szCs w:val="22"/>
                           </w:rPr>
                         </w:pPr>
                         <w:r>
@@ -2227,8 +2258,7 @@
                             <w:rFonts w:ascii="Garamond" w:hAnsi="Garamond" w:cstheme="minorBidi"/>
                             <w:color w:val="000000" w:themeColor="text1"/>
                             <w:kern w:val="24"/>
-                            <w:sz w:val="28"/>
-                            <w:szCs w:val="28"/>
+                            <w:szCs w:val="22"/>
                           </w:rPr>
                           <w:t>2. Request content</w:t>
                         </w:r>
@@ -2236,7 +2266,7 @@
                     </w:txbxContent>
                   </v:textbox>
                 </v:shape>
-                <v:shape id="TextBox 35" o:spid="_x0000_s1038" type="#_x0000_t202" style="position:absolute;left:41217;top:7015;width:21951;height:2914;visibility:visible;mso-wrap-style:square;v-text-anchor:top" o:gfxdata="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" filled="f" stroked="f">
+                <v:shape id="TextBox 35" o:spid="_x0000_s1037" type="#_x0000_t202" style="position:absolute;left:38221;top:4657;width:16948;height:2489;visibility:visible;mso-wrap-style:square;v-text-anchor:top" o:gfxdata="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" filled="f" stroked="f">
                   <v:textbox style="mso-fit-shape-to-text:t">
                     <w:txbxContent>
                       <w:p>
@@ -2248,8 +2278,7 @@
                           <w:textAlignment w:val="baseline"/>
                           <w:rPr>
                             <w:color w:val="000000" w:themeColor="text1"/>
-                            <w:sz w:val="28"/>
-                            <w:szCs w:val="28"/>
+                            <w:szCs w:val="22"/>
                           </w:rPr>
                         </w:pPr>
                         <w:r>
@@ -2257,8 +2286,7 @@
                             <w:rFonts w:ascii="Garamond" w:hAnsi="Garamond" w:cstheme="minorBidi"/>
                             <w:color w:val="000000" w:themeColor="text1"/>
                             <w:kern w:val="24"/>
-                            <w:sz w:val="28"/>
-                            <w:szCs w:val="28"/>
+                            <w:szCs w:val="22"/>
                           </w:rPr>
                           <w:t>3. Run Conformance tests</w:t>
                         </w:r>
@@ -2266,10 +2294,10 @@
                     </w:txbxContent>
                   </v:textbox>
                 </v:shape>
-                <v:shape id="Straight Arrow Connector 44" o:spid="_x0000_s1039" type="#_x0000_t32" style="position:absolute;left:37199;top:15887;width:0;height:5118;visibility:visible;mso-wrap-style:square" o:connectortype="straight" o:gfxdata="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" strokecolor="#e7e6e6 [3214]">
+                <v:shape id="Straight Arrow Connector 44" o:spid="_x0000_s1038" type="#_x0000_t32" style="position:absolute;left:11819;top:10502;width:18737;height:7931;visibility:visible;mso-wrap-style:square" o:connectortype="straight" o:gfxdata="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" strokecolor="#e7e6e6 [3214]">
                   <v:stroke endarrow="block"/>
                 </v:shape>
-                <v:shape id="TextBox 37" o:spid="_x0000_s1040" type="#_x0000_t202" style="position:absolute;left:37099;top:16021;width:23457;height:2914;visibility:visible;mso-wrap-style:square;v-text-anchor:top" o:gfxdata="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" filled="f" stroked="f">
+                <v:shape id="TextBox 37" o:spid="_x0000_s1039" type="#_x0000_t202" style="position:absolute;left:34949;top:11775;width:9087;height:2490;visibility:visible;mso-wrap-style:square;v-text-anchor:top" o:gfxdata="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" filled="f" stroked="f">
                   <v:textbox style="mso-fit-shape-to-text:t">
                     <w:txbxContent>
                       <w:p>
@@ -2281,8 +2309,7 @@
                           <w:textAlignment w:val="baseline"/>
                           <w:rPr>
                             <w:color w:val="000000" w:themeColor="text1"/>
-                            <w:sz w:val="28"/>
-                            <w:szCs w:val="28"/>
+                            <w:szCs w:val="22"/>
                           </w:rPr>
                         </w:pPr>
                         <w:r>
@@ -2290,8 +2317,7 @@
                             <w:rFonts w:ascii="Garamond" w:hAnsi="Garamond" w:cstheme="minorBidi"/>
                             <w:color w:val="000000" w:themeColor="text1"/>
                             <w:kern w:val="24"/>
-                            <w:sz w:val="28"/>
-                            <w:szCs w:val="28"/>
+                            <w:szCs w:val="22"/>
                           </w:rPr>
                           <w:t>4. Results</w:t>
                         </w:r>
@@ -2299,6 +2325,9 @@
                     </w:txbxContent>
                   </v:textbox>
                 </v:shape>
+                <v:shape id="Content Placeholder 4" o:spid="_x0000_s1040" type="#_x0000_t75" style="position:absolute;left:30215;top:2489;width:11830;height:8013;visibility:visible;mso-wrap-style:square" o:gfxdata="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">
+                  <v:imagedata r:id="rId11" o:title=""/>
+                </v:shape>
                 <w10:anchorlock/>
               </v:group>
             </w:pict>
@@ -2311,9 +2340,9 @@
         <w:pStyle w:val="Caption"/>
         <w:jc w:val="center"/>
       </w:pPr>
-      <w:bookmarkStart w:id="2" w:name="_Ref518635616"/>
-      <w:bookmarkStart w:id="3" w:name="_Toc518635730"/>
-      <w:bookmarkStart w:id="4" w:name="_Toc518635790"/>
+      <w:bookmarkStart w:id="3" w:name="_Ref518635616"/>
+      <w:bookmarkStart w:id="4" w:name="_Toc518635730"/>
+      <w:bookmarkStart w:id="5" w:name="_Toc518635790"/>
       <w:r>
         <w:t xml:space="preserve">Figure </w:t>
       </w:r>
@@ -2347,27 +2376,26 @@
         </w:rPr>
         <w:fldChar w:fldCharType="end"/>
       </w:r>
-      <w:bookmarkEnd w:id="2"/>
-      <w:r>
-        <w:t xml:space="preserve"> Functional block diagram of realization architecture</w:t>
-      </w:r>
       <w:bookmarkEnd w:id="3"/>
+      <w:r>
+        <w:t xml:space="preserve"> Functional block diagram of realization architectur</w:t>
+      </w:r>
       <w:bookmarkEnd w:id="4"/>
+      <w:bookmarkEnd w:id="5"/>
+      <w:r>
+        <w:t>e</w:t>
+      </w:r>
     </w:p>
     <w:p>
       <w:pPr>
-        <w:jc w:val="left"/>
-      </w:pPr>
-    </w:p>
-    <w:p>
-      <w:pPr>
         <w:pStyle w:val="Heading1"/>
       </w:pPr>
-      <w:bookmarkStart w:id="5" w:name="_Toc518635701"/>
-      <w:r>
+      <w:bookmarkStart w:id="6" w:name="_Toc518635701"/>
+      <w:r>
+        <w:lastRenderedPageBreak/>
         <w:t>Requirements</w:t>
       </w:r>
-      <w:bookmarkEnd w:id="5"/>
+      <w:bookmarkEnd w:id="6"/>
     </w:p>
     <w:p/>
     <w:p>
@@ -2386,11 +2414,11 @@
       <w:pPr>
         <w:pStyle w:val="Heading2"/>
       </w:pPr>
-      <w:bookmarkStart w:id="6" w:name="_Toc518635702"/>
+      <w:bookmarkStart w:id="7" w:name="_Toc518635702"/>
       <w:r>
         <w:t>Test Server</w:t>
       </w:r>
-      <w:bookmarkEnd w:id="6"/>
+      <w:bookmarkEnd w:id="7"/>
     </w:p>
     <w:p>
       <w:r>
@@ -2425,8 +2453,8 @@
         <w:keepNext/>
         <w:jc w:val="center"/>
       </w:pPr>
-      <w:bookmarkStart w:id="7" w:name="_Ref518635634"/>
-      <w:bookmarkStart w:id="8" w:name="_Toc518635712"/>
+      <w:bookmarkStart w:id="8" w:name="_Ref518635634"/>
+      <w:bookmarkStart w:id="9" w:name="_Toc518635712"/>
       <w:r>
         <w:t xml:space="preserve">Table </w:t>
       </w:r>
@@ -2460,11 +2488,11 @@
         </w:rPr>
         <w:fldChar w:fldCharType="end"/>
       </w:r>
-      <w:bookmarkEnd w:id="7"/>
+      <w:bookmarkEnd w:id="8"/>
       <w:r>
         <w:t xml:space="preserve"> Software requirements</w:t>
       </w:r>
-      <w:bookmarkEnd w:id="8"/>
+      <w:bookmarkEnd w:id="9"/>
     </w:p>
     <w:tbl>
       <w:tblPr>
@@ -2615,7 +2643,6 @@
           </w:tcPr>
           <w:p>
             <w:r>
-              <w:lastRenderedPageBreak/>
               <w:t>Python</w:t>
             </w:r>
           </w:p>
@@ -2634,52 +2661,42 @@
     </w:tbl>
     <w:p>
       <w:pPr>
-        <w:pStyle w:val="Heading2"/>
-        <w:numPr>
-          <w:ilvl w:val="0"/>
-          <w:numId w:val="0"/>
-        </w:numPr>
-      </w:pPr>
-      <w:bookmarkStart w:id="9" w:name="_Toc518635703"/>
+        <w:pStyle w:val="CommentText"/>
+      </w:pPr>
+      <w:bookmarkStart w:id="10" w:name="_Toc518635703"/>
+      <w:r>
+        <w:t xml:space="preserve">** </w:t>
+      </w:r>
+      <w:r>
+        <w:rPr>
+          <w:sz w:val="22"/>
+        </w:rPr>
+        <w:t xml:space="preserve">The conformance server is implemented on this OS and the support check for other OS versions or types is out of scope.  </w:t>
+      </w:r>
     </w:p>
     <w:p>
       <w:pPr>
-        <w:pStyle w:val="CommentText"/>
-      </w:pPr>
-      <w:r>
-        <w:t xml:space="preserve">** </w:t>
-      </w:r>
-      <w:r>
-        <w:rPr>
-          <w:sz w:val="22"/>
-        </w:rPr>
-        <w:t xml:space="preserve">The conformance server is implemented on this OS and the support check for other OS versions or types is out of scope.  </w:t>
-      </w:r>
+        <w:pStyle w:val="Heading2"/>
+      </w:pPr>
+      <w:r>
+        <w:t>Tester</w:t>
+      </w:r>
+      <w:bookmarkEnd w:id="10"/>
     </w:p>
     <w:p/>
     <w:p>
-      <w:pPr>
-        <w:pStyle w:val="Heading2"/>
-      </w:pPr>
-      <w:r>
-        <w:t>Tester</w:t>
-      </w:r>
-      <w:bookmarkEnd w:id="9"/>
+      <w:r>
+        <w:t>Tester is a web-client and Google Chrome</w:t>
+      </w:r>
+      <w:r>
+        <w:t xml:space="preserve"> **</w:t>
+      </w:r>
+      <w:r>
+        <w:t xml:space="preserve"> has been used as the regular browser in the testing environment.</w:t>
+      </w:r>
     </w:p>
     <w:p/>
     <w:p>
-      <w:r>
-        <w:t>Tester is a web-client and Google Chrome</w:t>
-      </w:r>
-      <w:r>
-        <w:t xml:space="preserve"> **</w:t>
-      </w:r>
-      <w:r>
-        <w:t xml:space="preserve"> has been used as the regular browser in the testing environment.</w:t>
-      </w:r>
-    </w:p>
-    <w:p/>
-    <w:p>
       <w:pPr>
         <w:rPr>
           <w:sz w:val="20"/>
@@ -2699,11 +2716,25 @@
       <w:pPr>
         <w:pStyle w:val="Heading2"/>
       </w:pPr>
-      <w:bookmarkStart w:id="10" w:name="_Toc518635704"/>
-      <w:r>
-        <w:t>Test server program</w:t>
-      </w:r>
-      <w:bookmarkEnd w:id="10"/>
+      <w:bookmarkStart w:id="11" w:name="_Toc518635704"/>
+      <w:bookmarkStart w:id="12" w:name="_Ref519174882"/>
+      <w:r>
+        <w:t xml:space="preserve">Test </w:t>
+      </w:r>
+      <w:r>
+        <w:t>S</w:t>
+      </w:r>
+      <w:r>
+        <w:t xml:space="preserve">erver </w:t>
+      </w:r>
+      <w:r>
+        <w:t>P</w:t>
+      </w:r>
+      <w:r>
+        <w:t>rogram</w:t>
+      </w:r>
+      <w:bookmarkEnd w:id="11"/>
+      <w:bookmarkEnd w:id="12"/>
     </w:p>
     <w:p/>
     <w:p>
@@ -2792,61 +2823,62 @@
     <w:p>
       <w:pPr>
         <w:rPr>
+          <w:color w:val="0000FF"/>
+          <w:u w:val="single"/>
+        </w:rPr>
+      </w:pPr>
+      <w:r>
+        <w:t xml:space="preserve">Backend code: </w:t>
+      </w:r>
+      <w:r>
+        <w:rPr>
           <w:rStyle w:val="Hyperlink"/>
         </w:rPr>
-      </w:pPr>
-      <w:r>
-        <w:t xml:space="preserve">Backend code: </w:t>
+        <w:t>https://github.com/&lt;</w:t>
       </w:r>
       <w:r>
         <w:rPr>
           <w:rStyle w:val="Hyperlink"/>
-        </w:rPr>
-        <w:t>https://github.com/&lt;</w:t>
+          <w:i/>
+        </w:rPr>
+        <w:t>username</w:t>
       </w:r>
       <w:r>
         <w:rPr>
           <w:rStyle w:val="Hyperlink"/>
-          <w:i/>
-        </w:rPr>
-        <w:t>username</w:t>
+        </w:rPr>
+        <w:t>&gt;/</w:t>
       </w:r>
       <w:r>
         <w:rPr>
           <w:rStyle w:val="Hyperlink"/>
         </w:rPr>
-        <w:t>&gt;/</w:t>
+        <w:t>&lt;</w:t>
       </w:r>
       <w:r>
         <w:rPr>
           <w:rStyle w:val="Hyperlink"/>
-        </w:rPr>
-        <w:t>&lt;</w:t>
+          <w:i/>
+        </w:rPr>
+        <w:t>Repository_Backend</w:t>
       </w:r>
       <w:r>
         <w:rPr>
           <w:rStyle w:val="Hyperlink"/>
-          <w:i/>
-        </w:rPr>
-        <w:t>Repository_Backend</w:t>
-      </w:r>
-      <w:r>
-        <w:rPr>
-          <w:rStyle w:val="Hyperlink"/>
         </w:rPr>
         <w:t>&gt;</w:t>
       </w:r>
     </w:p>
-    <w:p/>
     <w:p>
       <w:pPr>
         <w:pStyle w:val="Heading1"/>
       </w:pPr>
-      <w:bookmarkStart w:id="11" w:name="_Toc518635705"/>
-      <w:r>
+      <w:bookmarkStart w:id="13" w:name="_Toc518635705"/>
+      <w:r>
+        <w:lastRenderedPageBreak/>
         <w:t>Installation steps</w:t>
       </w:r>
-      <w:bookmarkEnd w:id="11"/>
+      <w:bookmarkEnd w:id="13"/>
     </w:p>
     <w:p/>
     <w:p>
@@ -2863,22 +2895,45 @@
           <w:numId w:val="47"/>
         </w:numPr>
         <w:spacing w:line="360" w:lineRule="auto"/>
-      </w:pPr>
-      <w:r>
+        <w:rPr>
+          <w:b/>
+        </w:rPr>
+      </w:pPr>
+      <w:r>
+        <w:rPr>
+          <w:b/>
+        </w:rPr>
         <w:t xml:space="preserve">Install </w:t>
       </w:r>
       <w:r>
-        <w:t xml:space="preserve">PHP </w:t>
+        <w:rPr>
+          <w:b/>
+        </w:rPr>
+        <w:t>PHP</w:t>
+      </w:r>
+      <w:r>
+        <w:rPr>
+          <w:b/>
+        </w:rPr>
+        <w:t>:</w:t>
       </w:r>
     </w:p>
     <w:p>
       <w:pPr>
         <w:pStyle w:val="ListParagraph"/>
         <w:spacing w:line="360" w:lineRule="auto"/>
-        <w:ind w:firstLine="720"/>
       </w:pPr>
       <w:r>
         <w:t>PHP 7.0 is the default package for Ubuntu 16.04</w:t>
+      </w:r>
+      <w:r>
+        <w:t xml:space="preserve">. </w:t>
+      </w:r>
+      <w:r>
+        <w:t>Please type the following command in the terminal console</w:t>
+      </w:r>
+      <w:r>
+        <w:t xml:space="preserve">, press enter. Type “Y” and press enter when asked if you want to install. </w:t>
       </w:r>
     </w:p>
     <w:p>
@@ -2897,6 +2952,7 @@
           <w:rFonts w:asciiTheme="minorHAnsi" w:hAnsiTheme="minorHAnsi"/>
           <w:i/>
           <w:iCs/>
+          <w:highlight w:val="lightGray"/>
           <w:lang w:val="en-US"/>
         </w:rPr>
         <w:t>sudo</w:t>
@@ -2907,6 +2963,7 @@
           <w:rFonts w:asciiTheme="minorHAnsi" w:hAnsiTheme="minorHAnsi"/>
           <w:i/>
           <w:iCs/>
+          <w:highlight w:val="lightGray"/>
           <w:lang w:val="en-US"/>
         </w:rPr>
         <w:t xml:space="preserve"> apt-get install</w:t>
@@ -2916,6 +2973,7 @@
           <w:rFonts w:asciiTheme="minorHAnsi" w:hAnsiTheme="minorHAnsi"/>
           <w:i/>
           <w:iCs/>
+          <w:highlight w:val="lightGray"/>
           <w:lang w:val="en-US"/>
         </w:rPr>
         <w:t xml:space="preserve"> </w:t>
@@ -2925,6 +2983,7 @@
           <w:rFonts w:asciiTheme="minorHAnsi" w:hAnsiTheme="minorHAnsi"/>
           <w:i/>
           <w:iCs/>
+          <w:highlight w:val="lightGray"/>
           <w:lang w:val="en-US"/>
         </w:rPr>
         <w:t>php</w:t>
@@ -2934,6 +2993,7 @@
           <w:rFonts w:asciiTheme="minorHAnsi" w:hAnsiTheme="minorHAnsi"/>
           <w:i/>
           <w:iCs/>
+          <w:highlight w:val="lightGray"/>
           <w:lang w:val="en-US"/>
         </w:rPr>
         <w:t xml:space="preserve"> php-dev php-curl php-</w:t>
@@ -2944,6 +3004,7 @@
           <w:rFonts w:asciiTheme="minorHAnsi" w:hAnsiTheme="minorHAnsi"/>
           <w:i/>
           <w:iCs/>
+          <w:highlight w:val="lightGray"/>
           <w:lang w:val="en-US"/>
         </w:rPr>
         <w:t>xdebug</w:t>
@@ -2954,9 +3015,10 @@
           <w:rFonts w:asciiTheme="minorHAnsi" w:hAnsiTheme="minorHAnsi"/>
           <w:i/>
           <w:iCs/>
-          <w:lang w:val="en-US"/>
-        </w:rPr>
-        <w:t xml:space="preserve"> libapache2-mod</w:t>
+          <w:highlight w:val="lightGray"/>
+          <w:lang w:val="en-US"/>
+        </w:rPr>
+        <w:t xml:space="preserve"> libapache2-mod-php</w:t>
       </w:r>
       <w:r>
         <w:rPr>
@@ -2965,16 +3027,7 @@
           <w:iCs/>
           <w:lang w:val="en-US"/>
         </w:rPr>
-        <w:t>-</w:t>
-      </w:r>
-      <w:r>
-        <w:rPr>
-          <w:rFonts w:asciiTheme="minorHAnsi" w:hAnsiTheme="minorHAnsi"/>
-          <w:i/>
-          <w:iCs/>
-          <w:lang w:val="en-US"/>
-        </w:rPr>
-        <w:t xml:space="preserve">php  </w:t>
+        <w:t xml:space="preserve">  </w:t>
       </w:r>
     </w:p>
     <w:p>
@@ -2985,18 +3038,50 @@
           <w:numId w:val="47"/>
         </w:numPr>
         <w:spacing w:before="240"/>
-      </w:pPr>
-      <w:r>
+        <w:rPr>
+          <w:b/>
+        </w:rPr>
+      </w:pPr>
+      <w:r>
+        <w:rPr>
+          <w:b/>
+        </w:rPr>
         <w:t>Install Java</w:t>
+      </w:r>
+      <w:r>
+        <w:rPr>
+          <w:b/>
+        </w:rPr>
+        <w:t>:</w:t>
       </w:r>
     </w:p>
     <w:p>
       <w:pPr>
+        <w:pStyle w:val="ListParagraph"/>
         <w:spacing w:before="240"/>
-        <w:ind w:left="1440"/>
-      </w:pPr>
-      <w:r>
-        <w:t xml:space="preserve">Manually download the newest Oracle (Sun) Java directly from the link </w:t>
+      </w:pPr>
+      <w:r>
+        <w:rPr>
+          <w:rStyle w:val="Hyperlink"/>
+          <w:color w:val="auto"/>
+          <w:u w:val="none"/>
+        </w:rPr>
+        <w:t>Go to</w:t>
+      </w:r>
+      <w:r>
+        <w:rPr>
+          <w:rStyle w:val="Hyperlink"/>
+          <w:color w:val="auto"/>
+          <w:u w:val="none"/>
+        </w:rPr>
+        <w:t xml:space="preserve"> the following link</w:t>
+      </w:r>
+      <w:r>
+        <w:rPr>
+          <w:rStyle w:val="Hyperlink"/>
+          <w:u w:val="none"/>
+        </w:rPr>
+        <w:t xml:space="preserve"> </w:t>
       </w:r>
       <w:hyperlink r:id="rId14" w:history="1">
         <w:r>
@@ -3006,84 +3091,428 @@
           <w:t>https://www.java.com/en/download/linux_manual.jsp</w:t>
         </w:r>
       </w:hyperlink>
+      <w:r>
+        <w:rPr>
+          <w:rStyle w:val="Hyperlink"/>
+          <w:color w:val="auto"/>
+          <w:u w:val="none"/>
+        </w:rPr>
+        <w:t>,</w:t>
+      </w:r>
+      <w:r>
+        <w:rPr>
+          <w:rStyle w:val="Hyperlink"/>
+          <w:u w:val="none"/>
+        </w:rPr>
+        <w:t xml:space="preserve"> </w:t>
+      </w:r>
+      <w:r>
+        <w:rPr>
+          <w:lang w:val="en-US"/>
+        </w:rPr>
+        <w:t>choose the</w:t>
+      </w:r>
+      <w:r>
+        <w:rPr>
+          <w:i/>
+          <w:lang w:val="en-US"/>
+        </w:rPr>
+        <w:t xml:space="preserve"> </w:t>
+      </w:r>
+      <w:r>
+        <w:rPr>
+          <w:lang w:val="en-US"/>
+        </w:rPr>
+        <w:t>appropriate ar</w:t>
+      </w:r>
+      <w:r>
+        <w:rPr>
+          <w:lang w:val="en-US"/>
+        </w:rPr>
+        <w:t>c</w:t>
+      </w:r>
+      <w:r>
+        <w:rPr>
+          <w:lang w:val="en-US"/>
+        </w:rPr>
+        <w:t>hive</w:t>
+      </w:r>
+      <w:r>
+        <w:rPr>
+          <w:lang w:val="en-US"/>
+        </w:rPr>
+        <w:t xml:space="preserve">, </w:t>
+      </w:r>
+      <w:r>
+        <w:rPr>
+          <w:lang w:val="en-US"/>
+        </w:rPr>
+        <w:t xml:space="preserve">and </w:t>
+      </w:r>
+      <w:r>
+        <w:t>manually download the newest Oracle (Sun) Java.</w:t>
+      </w:r>
     </w:p>
     <w:p>
       <w:pPr>
-        <w:ind w:left="1440"/>
-        <w:rPr>
-          <w:lang w:val="en-US"/>
-        </w:rPr>
-      </w:pPr>
-      <w:r>
-        <w:rPr>
-          <w:lang w:val="en-US"/>
-        </w:rPr>
-        <w:t xml:space="preserve">choose </w:t>
-      </w:r>
-      <w:proofErr w:type="gramStart"/>
-      <w:r>
-        <w:rPr>
-          <w:lang w:val="en-US"/>
-        </w:rPr>
-        <w:t xml:space="preserve">the </w:t>
-      </w:r>
-      <w:r>
-        <w:rPr>
-          <w:i/>
+        <w:pStyle w:val="ListParagraph"/>
+        <w:spacing w:before="240"/>
+        <w:rPr>
+          <w:lang w:val="en-US"/>
+        </w:rPr>
+      </w:pPr>
+      <w:r>
+        <w:rPr>
+          <w:lang w:val="en-US"/>
+        </w:rPr>
+        <w:t>Place the downloaded archive at a desired path and u</w:t>
+      </w:r>
+      <w:r>
+        <w:rPr>
+          <w:lang w:val="en-US"/>
+        </w:rPr>
+        <w:t xml:space="preserve">npack </w:t>
+      </w:r>
+      <w:r>
+        <w:rPr>
+          <w:lang w:val="en-US"/>
+        </w:rPr>
+        <w:t>it</w:t>
+      </w:r>
+      <w:r>
+        <w:rPr>
           <w:lang w:val="en-US"/>
         </w:rPr>
         <w:t>.</w:t>
       </w:r>
-      <w:proofErr w:type="gramEnd"/>
-      <w:r>
-        <w:rPr>
-          <w:i/>
-          <w:lang w:val="en-US"/>
-        </w:rPr>
-        <w:t>tar.gz</w:t>
-      </w:r>
-      <w:r>
-        <w:rPr>
-          <w:lang w:val="en-US"/>
-        </w:rPr>
-        <w:t xml:space="preserve"> version, unpack them and place at a desired place.</w:t>
+      <w:r>
+        <w:rPr>
+          <w:lang w:val="en-US"/>
+        </w:rPr>
+        <w:t xml:space="preserve"> An example for this procedure can be done with the </w:t>
+      </w:r>
+      <w:r>
+        <w:rPr>
+          <w:lang w:val="en-US"/>
+        </w:rPr>
+        <w:t>below</w:t>
+      </w:r>
+      <w:r>
+        <w:rPr>
+          <w:lang w:val="en-US"/>
+        </w:rPr>
+        <w:t xml:space="preserve"> commands.</w:t>
+      </w:r>
+      <w:r>
+        <w:rPr>
+          <w:lang w:val="en-US"/>
+        </w:rPr>
+        <w:t xml:space="preserve"> An example for the desired path could be “/</w:t>
+      </w:r>
+      <w:proofErr w:type="spellStart"/>
+      <w:r>
+        <w:rPr>
+          <w:lang w:val="en-US"/>
+        </w:rPr>
+        <w:t>usr</w:t>
+      </w:r>
+      <w:proofErr w:type="spellEnd"/>
+      <w:r>
+        <w:rPr>
+          <w:lang w:val="en-US"/>
+        </w:rPr>
+        <w:t xml:space="preserve">/java/”. </w:t>
       </w:r>
     </w:p>
     <w:p>
       <w:pPr>
-        <w:ind w:left="1440"/>
-        <w:rPr>
-          <w:lang w:val="en-US"/>
-        </w:rPr>
-      </w:pPr>
+        <w:pStyle w:val="ListParagraph"/>
+        <w:spacing w:before="240"/>
+        <w:rPr>
+          <w:rFonts w:asciiTheme="minorHAnsi" w:hAnsiTheme="minorHAnsi" w:cstheme="minorHAnsi"/>
+          <w:highlight w:val="lightGray"/>
+        </w:rPr>
+      </w:pPr>
+      <w:r>
+        <w:tab/>
+      </w:r>
+      <w:proofErr w:type="spellStart"/>
+      <w:r>
+        <w:rPr>
+          <w:rFonts w:asciiTheme="minorHAnsi" w:hAnsiTheme="minorHAnsi" w:cstheme="minorHAnsi"/>
+          <w:i/>
+          <w:highlight w:val="lightGray"/>
+        </w:rPr>
+        <w:t>sudo</w:t>
+      </w:r>
+      <w:proofErr w:type="spellEnd"/>
+      <w:r>
+        <w:rPr>
+          <w:rFonts w:asciiTheme="minorHAnsi" w:hAnsiTheme="minorHAnsi" w:cstheme="minorHAnsi"/>
+          <w:i/>
+          <w:highlight w:val="lightGray"/>
+        </w:rPr>
+        <w:t xml:space="preserve"> </w:t>
+      </w:r>
+      <w:proofErr w:type="spellStart"/>
+      <w:r>
+        <w:rPr>
+          <w:rFonts w:asciiTheme="minorHAnsi" w:hAnsiTheme="minorHAnsi" w:cstheme="minorHAnsi"/>
+          <w:i/>
+          <w:highlight w:val="lightGray"/>
+        </w:rPr>
+        <w:t>mkdir</w:t>
+      </w:r>
+      <w:proofErr w:type="spellEnd"/>
+      <w:r>
+        <w:rPr>
+          <w:rFonts w:asciiTheme="minorHAnsi" w:hAnsiTheme="minorHAnsi" w:cstheme="minorHAnsi"/>
+          <w:i/>
+          <w:highlight w:val="lightGray"/>
+        </w:rPr>
+        <w:t xml:space="preserve"> &lt;</w:t>
+      </w:r>
+      <w:proofErr w:type="spellStart"/>
+      <w:r>
+        <w:rPr>
+          <w:rFonts w:asciiTheme="minorHAnsi" w:hAnsiTheme="minorHAnsi" w:cstheme="minorHAnsi"/>
+          <w:i/>
+          <w:highlight w:val="lightGray"/>
+        </w:rPr>
+        <w:t>Desired</w:t>
+      </w:r>
+      <w:r>
+        <w:rPr>
+          <w:rFonts w:asciiTheme="minorHAnsi" w:hAnsiTheme="minorHAnsi" w:cstheme="minorHAnsi"/>
+          <w:i/>
+          <w:highlight w:val="lightGray"/>
+        </w:rPr>
+        <w:t>_</w:t>
+      </w:r>
+      <w:r>
+        <w:rPr>
+          <w:rFonts w:asciiTheme="minorHAnsi" w:hAnsiTheme="minorHAnsi" w:cstheme="minorHAnsi"/>
+          <w:i/>
+          <w:highlight w:val="lightGray"/>
+        </w:rPr>
+        <w:t>Path</w:t>
+      </w:r>
+      <w:proofErr w:type="spellEnd"/>
+      <w:r>
+        <w:rPr>
+          <w:rFonts w:asciiTheme="minorHAnsi" w:hAnsiTheme="minorHAnsi" w:cstheme="minorHAnsi"/>
+          <w:i/>
+          <w:highlight w:val="lightGray"/>
+        </w:rPr>
+        <w:t>&gt;</w:t>
+      </w:r>
+      <w:r>
+        <w:rPr>
+          <w:rFonts w:asciiTheme="minorHAnsi" w:hAnsiTheme="minorHAnsi" w:cstheme="minorHAnsi"/>
+          <w:i/>
+        </w:rPr>
+        <w:t xml:space="preserve"> </w:t>
+      </w:r>
+      <w:r>
+        <w:rPr>
+          <w:rFonts w:asciiTheme="minorHAnsi" w:hAnsiTheme="minorHAnsi" w:cstheme="minorHAnsi"/>
+        </w:rPr>
+        <w:t>(</w:t>
+      </w:r>
+      <w:r>
+        <w:rPr>
+          <w:rFonts w:asciiTheme="minorHAnsi" w:hAnsiTheme="minorHAnsi" w:cstheme="minorHAnsi"/>
+        </w:rPr>
+        <w:t>If the desired path does not exist</w:t>
+      </w:r>
+      <w:r>
+        <w:rPr>
+          <w:rFonts w:asciiTheme="minorHAnsi" w:hAnsiTheme="minorHAnsi" w:cstheme="minorHAnsi"/>
+        </w:rPr>
+        <w:t>)</w:t>
+      </w:r>
     </w:p>
     <w:p>
       <w:pPr>
         <w:ind w:left="1440"/>
         <w:rPr>
-          <w:lang w:val="en-US"/>
-        </w:rPr>
-      </w:pPr>
-      <w:r>
-        <w:rPr>
-          <w:lang w:val="en-US"/>
-        </w:rPr>
-        <w:t>Afterwards setup the java path with the following commands:</w:t>
+          <w:rFonts w:asciiTheme="minorHAnsi" w:hAnsiTheme="minorHAnsi"/>
+          <w:i/>
+          <w:iCs/>
+          <w:highlight w:val="lightGray"/>
+          <w:lang w:val="en-US"/>
+        </w:rPr>
+      </w:pPr>
+      <w:proofErr w:type="spellStart"/>
+      <w:r>
+        <w:rPr>
+          <w:rFonts w:asciiTheme="minorHAnsi" w:hAnsiTheme="minorHAnsi" w:cstheme="minorHAnsi"/>
+          <w:i/>
+          <w:highlight w:val="lightGray"/>
+        </w:rPr>
+        <w:t>sudo</w:t>
+      </w:r>
+      <w:proofErr w:type="spellEnd"/>
+      <w:r>
+        <w:rPr>
+          <w:rFonts w:asciiTheme="minorHAnsi" w:hAnsiTheme="minorHAnsi" w:cstheme="minorHAnsi"/>
+          <w:i/>
+          <w:highlight w:val="lightGray"/>
+        </w:rPr>
+        <w:t xml:space="preserve"> mv &lt;</w:t>
+      </w:r>
+      <w:proofErr w:type="spellStart"/>
+      <w:r>
+        <w:rPr>
+          <w:rFonts w:asciiTheme="minorHAnsi" w:hAnsiTheme="minorHAnsi" w:cstheme="minorHAnsi"/>
+          <w:i/>
+          <w:highlight w:val="lightGray"/>
+        </w:rPr>
+        <w:t>Download</w:t>
+      </w:r>
+      <w:r>
+        <w:rPr>
+          <w:rFonts w:asciiTheme="minorHAnsi" w:hAnsiTheme="minorHAnsi" w:cstheme="minorHAnsi"/>
+          <w:i/>
+          <w:highlight w:val="lightGray"/>
+        </w:rPr>
+        <w:t>_</w:t>
+      </w:r>
+      <w:r>
+        <w:rPr>
+          <w:rFonts w:asciiTheme="minorHAnsi" w:hAnsiTheme="minorHAnsi" w:cstheme="minorHAnsi"/>
+          <w:i/>
+          <w:highlight w:val="lightGray"/>
+        </w:rPr>
+        <w:t>Path</w:t>
+      </w:r>
+      <w:proofErr w:type="spellEnd"/>
+      <w:r>
+        <w:rPr>
+          <w:rFonts w:asciiTheme="minorHAnsi" w:hAnsiTheme="minorHAnsi" w:cstheme="minorHAnsi"/>
+          <w:i/>
+          <w:highlight w:val="lightGray"/>
+        </w:rPr>
+        <w:t>&gt;</w:t>
+      </w:r>
+      <w:r>
+        <w:rPr>
+          <w:rFonts w:asciiTheme="minorHAnsi" w:hAnsiTheme="minorHAnsi" w:cstheme="minorHAnsi"/>
+          <w:i/>
+          <w:highlight w:val="lightGray"/>
+        </w:rPr>
+        <w:t>/&lt;</w:t>
+      </w:r>
+      <w:proofErr w:type="spellStart"/>
+      <w:r>
+        <w:rPr>
+          <w:rFonts w:asciiTheme="minorHAnsi" w:hAnsiTheme="minorHAnsi" w:cstheme="minorHAnsi"/>
+          <w:i/>
+          <w:highlight w:val="lightGray"/>
+        </w:rPr>
+        <w:t>Archive_Name</w:t>
+      </w:r>
+      <w:proofErr w:type="spellEnd"/>
+      <w:r>
+        <w:rPr>
+          <w:rFonts w:asciiTheme="minorHAnsi" w:hAnsiTheme="minorHAnsi" w:cstheme="minorHAnsi"/>
+          <w:i/>
+          <w:highlight w:val="lightGray"/>
+        </w:rPr>
+        <w:t>&gt;</w:t>
+      </w:r>
+      <w:r>
+        <w:rPr>
+          <w:rFonts w:asciiTheme="minorHAnsi" w:hAnsiTheme="minorHAnsi" w:cstheme="minorHAnsi"/>
+          <w:i/>
+          <w:highlight w:val="lightGray"/>
+        </w:rPr>
+        <w:t xml:space="preserve"> &lt;</w:t>
+      </w:r>
+      <w:proofErr w:type="spellStart"/>
+      <w:r>
+        <w:rPr>
+          <w:rFonts w:asciiTheme="minorHAnsi" w:hAnsiTheme="minorHAnsi" w:cstheme="minorHAnsi"/>
+          <w:i/>
+          <w:highlight w:val="lightGray"/>
+        </w:rPr>
+        <w:t>Desired</w:t>
+      </w:r>
+      <w:r>
+        <w:rPr>
+          <w:rFonts w:asciiTheme="minorHAnsi" w:hAnsiTheme="minorHAnsi" w:cstheme="minorHAnsi"/>
+          <w:i/>
+          <w:highlight w:val="lightGray"/>
+        </w:rPr>
+        <w:t>_</w:t>
+      </w:r>
+      <w:r>
+        <w:rPr>
+          <w:rFonts w:asciiTheme="minorHAnsi" w:hAnsiTheme="minorHAnsi" w:cstheme="minorHAnsi"/>
+          <w:i/>
+          <w:highlight w:val="lightGray"/>
+        </w:rPr>
+        <w:t>Path</w:t>
+      </w:r>
+      <w:proofErr w:type="spellEnd"/>
+      <w:r>
+        <w:rPr>
+          <w:rFonts w:asciiTheme="minorHAnsi" w:hAnsiTheme="minorHAnsi" w:cstheme="minorHAnsi"/>
+          <w:i/>
+          <w:highlight w:val="lightGray"/>
+        </w:rPr>
+        <w:t>&gt;</w:t>
       </w:r>
     </w:p>
     <w:p>
       <w:pPr>
         <w:ind w:left="1440"/>
         <w:rPr>
-          <w:lang w:val="en-US"/>
-        </w:rPr>
-      </w:pPr>
+          <w:rFonts w:asciiTheme="minorHAnsi" w:hAnsiTheme="minorHAnsi"/>
+          <w:i/>
+          <w:iCs/>
+          <w:highlight w:val="lightGray"/>
+          <w:lang w:val="en-US"/>
+        </w:rPr>
+      </w:pPr>
+      <w:r>
+        <w:rPr>
+          <w:rFonts w:asciiTheme="minorHAnsi" w:hAnsiTheme="minorHAnsi"/>
+          <w:i/>
+          <w:iCs/>
+          <w:highlight w:val="lightGray"/>
+          <w:lang w:val="en-US"/>
+        </w:rPr>
+        <w:t>cd</w:t>
+      </w:r>
+      <w:r>
+        <w:rPr>
+          <w:rFonts w:asciiTheme="minorHAnsi" w:hAnsiTheme="minorHAnsi"/>
+          <w:i/>
+          <w:iCs/>
+          <w:highlight w:val="lightGray"/>
+          <w:lang w:val="en-US"/>
+        </w:rPr>
+        <w:t xml:space="preserve"> </w:t>
+      </w:r>
+      <w:r>
+        <w:rPr>
+          <w:rFonts w:asciiTheme="minorHAnsi" w:hAnsiTheme="minorHAnsi"/>
+          <w:i/>
+          <w:iCs/>
+          <w:highlight w:val="lightGray"/>
+          <w:lang w:val="en-US"/>
+        </w:rPr>
+        <w:t>&lt;Desired _Path&gt;</w:t>
+      </w:r>
     </w:p>
     <w:p>
       <w:pPr>
         <w:ind w:left="1440"/>
         <w:rPr>
           <w:rFonts w:asciiTheme="minorHAnsi" w:hAnsiTheme="minorHAnsi"/>
+          <w:i/>
+          <w:iCs/>
           <w:lang w:val="en-US"/>
         </w:rPr>
       </w:pPr>
@@ -3093,9 +3522,9 @@
           <w:rFonts w:asciiTheme="minorHAnsi" w:hAnsiTheme="minorHAnsi"/>
           <w:i/>
           <w:iCs/>
-          <w:lang w:val="en-US"/>
-        </w:rPr>
-        <w:lastRenderedPageBreak/>
+          <w:highlight w:val="lightGray"/>
+          <w:lang w:val="en-US"/>
+        </w:rPr>
         <w:t>sudo</w:t>
       </w:r>
       <w:proofErr w:type="spellEnd"/>
@@ -3104,9 +3533,20 @@
           <w:rFonts w:asciiTheme="minorHAnsi" w:hAnsiTheme="minorHAnsi"/>
           <w:i/>
           <w:iCs/>
-          <w:lang w:val="en-US"/>
-        </w:rPr>
-        <w:t xml:space="preserve"> update-alternatives --install "/</w:t>
+          <w:highlight w:val="lightGray"/>
+          <w:lang w:val="en-US"/>
+        </w:rPr>
+        <w:t xml:space="preserve"> </w:t>
+      </w:r>
+      <w:r>
+        <w:rPr>
+          <w:rFonts w:asciiTheme="minorHAnsi" w:hAnsiTheme="minorHAnsi"/>
+          <w:i/>
+          <w:iCs/>
+          <w:highlight w:val="lightGray"/>
+          <w:lang w:val="en-US"/>
+        </w:rPr>
+        <w:t xml:space="preserve">tar </w:t>
       </w:r>
       <w:proofErr w:type="spellStart"/>
       <w:r>
@@ -3114,9 +3554,10 @@
           <w:rFonts w:asciiTheme="minorHAnsi" w:hAnsiTheme="minorHAnsi"/>
           <w:i/>
           <w:iCs/>
-          <w:lang w:val="en-US"/>
-        </w:rPr>
-        <w:t>usr</w:t>
+          <w:highlight w:val="lightGray"/>
+          <w:lang w:val="en-US"/>
+        </w:rPr>
+        <w:t>zxvf</w:t>
       </w:r>
       <w:proofErr w:type="spellEnd"/>
       <w:r>
@@ -3124,9 +3565,20 @@
           <w:rFonts w:asciiTheme="minorHAnsi" w:hAnsiTheme="minorHAnsi"/>
           <w:i/>
           <w:iCs/>
-          <w:lang w:val="en-US"/>
-        </w:rPr>
-        <w:t>/bin/java" "java" "</w:t>
+          <w:highlight w:val="lightGray"/>
+          <w:lang w:val="en-US"/>
+        </w:rPr>
+        <w:t xml:space="preserve"> </w:t>
+      </w:r>
+      <w:r>
+        <w:rPr>
+          <w:rFonts w:asciiTheme="minorHAnsi" w:hAnsiTheme="minorHAnsi"/>
+          <w:i/>
+          <w:iCs/>
+          <w:highlight w:val="lightGray"/>
+          <w:lang w:val="en-US"/>
+        </w:rPr>
+        <w:t>&lt;</w:t>
       </w:r>
       <w:proofErr w:type="spellStart"/>
       <w:r>
@@ -3134,9 +3586,10 @@
           <w:rFonts w:asciiTheme="minorHAnsi" w:hAnsiTheme="minorHAnsi"/>
           <w:i/>
           <w:iCs/>
-          <w:lang w:val="en-US"/>
-        </w:rPr>
-        <w:t>path_to_java</w:t>
+          <w:highlight w:val="lightGray"/>
+          <w:lang w:val="en-US"/>
+        </w:rPr>
+        <w:t>Archive_Name</w:t>
       </w:r>
       <w:proofErr w:type="spellEnd"/>
       <w:r>
@@ -3144,128 +3597,66 @@
           <w:rFonts w:asciiTheme="minorHAnsi" w:hAnsiTheme="minorHAnsi"/>
           <w:i/>
           <w:iCs/>
-          <w:lang w:val="en-US"/>
-        </w:rPr>
-        <w:t>" 1</w:t>
+          <w:highlight w:val="lightGray"/>
+          <w:lang w:val="en-US"/>
+        </w:rPr>
+        <w:t>&gt;</w:t>
+      </w:r>
+      <w:r>
+        <w:rPr>
+          <w:rFonts w:asciiTheme="minorHAnsi" w:hAnsiTheme="minorHAnsi"/>
+          <w:i/>
+          <w:iCs/>
+          <w:lang w:val="en-US"/>
+        </w:rPr>
+        <w:t xml:space="preserve"> </w:t>
       </w:r>
     </w:p>
     <w:p>
       <w:pPr>
         <w:ind w:left="1440"/>
         <w:rPr>
-          <w:rFonts w:asciiTheme="minorHAnsi" w:hAnsiTheme="minorHAnsi"/>
-          <w:lang w:val="en-US"/>
-        </w:rPr>
-      </w:pPr>
-      <w:proofErr w:type="spellStart"/>
-      <w:r>
-        <w:rPr>
-          <w:rFonts w:asciiTheme="minorHAnsi" w:hAnsiTheme="minorHAnsi"/>
-          <w:i/>
-          <w:iCs/>
-          <w:lang w:val="en-US"/>
-        </w:rPr>
-        <w:t>sudo</w:t>
-      </w:r>
-      <w:proofErr w:type="spellEnd"/>
-      <w:r>
-        <w:rPr>
-          <w:rFonts w:asciiTheme="minorHAnsi" w:hAnsiTheme="minorHAnsi"/>
-          <w:i/>
-          <w:iCs/>
-          <w:lang w:val="en-US"/>
-        </w:rPr>
-        <w:t xml:space="preserve"> update-alternatives --install "/</w:t>
-      </w:r>
-      <w:proofErr w:type="spellStart"/>
-      <w:r>
-        <w:rPr>
-          <w:rFonts w:asciiTheme="minorHAnsi" w:hAnsiTheme="minorHAnsi"/>
-          <w:i/>
-          <w:iCs/>
-          <w:lang w:val="en-US"/>
-        </w:rPr>
-        <w:t>usr</w:t>
-      </w:r>
-      <w:proofErr w:type="spellEnd"/>
-      <w:r>
-        <w:rPr>
-          <w:rFonts w:asciiTheme="minorHAnsi" w:hAnsiTheme="minorHAnsi"/>
-          <w:i/>
-          <w:iCs/>
-          <w:lang w:val="en-US"/>
-        </w:rPr>
-        <w:t>/bin/</w:t>
-      </w:r>
-      <w:proofErr w:type="spellStart"/>
-      <w:r>
-        <w:rPr>
-          <w:rFonts w:asciiTheme="minorHAnsi" w:hAnsiTheme="minorHAnsi"/>
-          <w:i/>
-          <w:iCs/>
-          <w:lang w:val="en-US"/>
-        </w:rPr>
-        <w:t>javaws</w:t>
-      </w:r>
-      <w:proofErr w:type="spellEnd"/>
-      <w:r>
-        <w:rPr>
-          <w:rFonts w:asciiTheme="minorHAnsi" w:hAnsiTheme="minorHAnsi"/>
-          <w:i/>
-          <w:iCs/>
-          <w:lang w:val="en-US"/>
-        </w:rPr>
-        <w:t>" "</w:t>
-      </w:r>
-      <w:proofErr w:type="spellStart"/>
-      <w:r>
-        <w:rPr>
-          <w:rFonts w:asciiTheme="minorHAnsi" w:hAnsiTheme="minorHAnsi"/>
-          <w:i/>
-          <w:iCs/>
-          <w:lang w:val="en-US"/>
-        </w:rPr>
-        <w:t>javaws</w:t>
-      </w:r>
-      <w:proofErr w:type="spellEnd"/>
-      <w:r>
-        <w:rPr>
-          <w:rFonts w:asciiTheme="minorHAnsi" w:hAnsiTheme="minorHAnsi"/>
-          <w:i/>
-          <w:iCs/>
-          <w:lang w:val="en-US"/>
-        </w:rPr>
-        <w:t>" "</w:t>
-      </w:r>
-      <w:proofErr w:type="spellStart"/>
-      <w:r>
-        <w:rPr>
-          <w:rFonts w:asciiTheme="minorHAnsi" w:hAnsiTheme="minorHAnsi"/>
-          <w:i/>
-          <w:iCs/>
-          <w:lang w:val="en-US"/>
-        </w:rPr>
-        <w:t>path_to_javaws</w:t>
-      </w:r>
-      <w:proofErr w:type="spellEnd"/>
-      <w:r>
-        <w:rPr>
-          <w:rFonts w:asciiTheme="minorHAnsi" w:hAnsiTheme="minorHAnsi"/>
-          <w:i/>
-          <w:iCs/>
-          <w:lang w:val="en-US"/>
-        </w:rPr>
-        <w:t xml:space="preserve">" 1 </w:t>
-      </w:r>
+          <w:lang w:val="en-US"/>
+        </w:rPr>
+      </w:pPr>
     </w:p>
     <w:p>
       <w:pPr>
-        <w:ind w:left="1440"/>
-        <w:rPr>
-          <w:rFonts w:asciiTheme="minorHAnsi" w:hAnsiTheme="minorHAnsi"/>
-          <w:lang w:val="en-US"/>
-        </w:rPr>
-      </w:pPr>
+        <w:pStyle w:val="ListParagraph"/>
+        <w:rPr>
+          <w:lang w:val="en-US"/>
+        </w:rPr>
+      </w:pPr>
+      <w:r>
+        <w:rPr>
+          <w:lang w:val="en-US"/>
+        </w:rPr>
+        <w:t>Afterwards setup the java path with the following commands</w:t>
+      </w:r>
+      <w:r>
+        <w:rPr>
+          <w:lang w:val="en-US"/>
+        </w:rPr>
+        <w:t>.</w:t>
+      </w:r>
+      <w:r>
+        <w:rPr>
+          <w:lang w:val="en-US"/>
+        </w:rPr>
+        <w:t xml:space="preserve"> </w:t>
+      </w:r>
+      <w:r>
+        <w:rPr>
+          <w:lang w:val="en-US"/>
+        </w:rPr>
+        <w:t>The paths are located in the bin folder of the unpacked package</w:t>
+      </w:r>
+      <w:r>
+        <w:rPr>
+          <w:lang w:val="en-US"/>
+        </w:rPr>
+        <w:t>.</w:t>
+      </w:r>
     </w:p>
     <w:p>
       <w:pPr>
@@ -3274,280 +3665,649 @@
           <w:lang w:val="en-US"/>
         </w:rPr>
       </w:pPr>
-      <w:r>
-        <w:rPr>
-          <w:lang w:val="en-US"/>
-        </w:rPr>
-        <w:t xml:space="preserve">The paths are located in the bin folder of the unpacked package, which is usually called jre1.8.0_version, so the </w:t>
-      </w:r>
-      <w:proofErr w:type="spellStart"/>
-      <w:r>
-        <w:rPr>
-          <w:lang w:val="en-US"/>
-        </w:rPr>
-        <w:t>path_to_java</w:t>
-      </w:r>
-      <w:proofErr w:type="spellEnd"/>
-      <w:r>
-        <w:rPr>
-          <w:lang w:val="en-US"/>
-        </w:rPr>
-        <w:t xml:space="preserve"> could be e.g. /opt/jre1.8.0_version/bin/java.</w:t>
-      </w:r>
     </w:p>
     <w:p>
       <w:pPr>
         <w:ind w:left="1440"/>
         <w:rPr>
-          <w:lang w:val="en-US"/>
-        </w:rPr>
-      </w:pPr>
+          <w:rFonts w:asciiTheme="minorHAnsi" w:hAnsiTheme="minorHAnsi"/>
+          <w:highlight w:val="lightGray"/>
+          <w:lang w:val="en-US"/>
+        </w:rPr>
+      </w:pPr>
+      <w:proofErr w:type="spellStart"/>
+      <w:r>
+        <w:rPr>
+          <w:rFonts w:asciiTheme="minorHAnsi" w:hAnsiTheme="minorHAnsi"/>
+          <w:i/>
+          <w:iCs/>
+          <w:highlight w:val="lightGray"/>
+          <w:lang w:val="en-US"/>
+        </w:rPr>
+        <w:t>sudo</w:t>
+      </w:r>
+      <w:proofErr w:type="spellEnd"/>
+      <w:r>
+        <w:rPr>
+          <w:rFonts w:asciiTheme="minorHAnsi" w:hAnsiTheme="minorHAnsi"/>
+          <w:i/>
+          <w:iCs/>
+          <w:highlight w:val="lightGray"/>
+          <w:lang w:val="en-US"/>
+        </w:rPr>
+        <w:t xml:space="preserve"> update-alternatives --install "/</w:t>
+      </w:r>
+      <w:proofErr w:type="spellStart"/>
+      <w:r>
+        <w:rPr>
+          <w:rFonts w:asciiTheme="minorHAnsi" w:hAnsiTheme="minorHAnsi"/>
+          <w:i/>
+          <w:iCs/>
+          <w:highlight w:val="lightGray"/>
+          <w:lang w:val="en-US"/>
+        </w:rPr>
+        <w:t>usr</w:t>
+      </w:r>
+      <w:proofErr w:type="spellEnd"/>
+      <w:r>
+        <w:rPr>
+          <w:rFonts w:asciiTheme="minorHAnsi" w:hAnsiTheme="minorHAnsi"/>
+          <w:i/>
+          <w:iCs/>
+          <w:highlight w:val="lightGray"/>
+          <w:lang w:val="en-US"/>
+        </w:rPr>
+        <w:t>/bin/java" "java" "</w:t>
+      </w:r>
+      <w:r>
+        <w:rPr>
+          <w:rFonts w:asciiTheme="minorHAnsi" w:hAnsiTheme="minorHAnsi"/>
+          <w:i/>
+          <w:iCs/>
+          <w:highlight w:val="lightGray"/>
+          <w:lang w:val="en-US"/>
+        </w:rPr>
+        <w:t>&lt;</w:t>
+      </w:r>
+      <w:proofErr w:type="spellStart"/>
+      <w:r>
+        <w:rPr>
+          <w:rFonts w:asciiTheme="minorHAnsi" w:hAnsiTheme="minorHAnsi"/>
+          <w:i/>
+          <w:iCs/>
+          <w:highlight w:val="lightGray"/>
+          <w:lang w:val="en-US"/>
+        </w:rPr>
+        <w:t>Desired_Path</w:t>
+      </w:r>
+      <w:proofErr w:type="spellEnd"/>
+      <w:r>
+        <w:rPr>
+          <w:rFonts w:asciiTheme="minorHAnsi" w:hAnsiTheme="minorHAnsi"/>
+          <w:i/>
+          <w:iCs/>
+          <w:highlight w:val="lightGray"/>
+          <w:lang w:val="en-US"/>
+        </w:rPr>
+        <w:t>&gt;/&lt;</w:t>
+      </w:r>
+      <w:proofErr w:type="spellStart"/>
+      <w:r>
+        <w:rPr>
+          <w:rFonts w:asciiTheme="minorHAnsi" w:hAnsiTheme="minorHAnsi"/>
+          <w:i/>
+          <w:iCs/>
+          <w:highlight w:val="lightGray"/>
+          <w:lang w:val="en-US"/>
+        </w:rPr>
+        <w:t>jre_folder</w:t>
+      </w:r>
+      <w:proofErr w:type="spellEnd"/>
+      <w:r>
+        <w:rPr>
+          <w:rFonts w:asciiTheme="minorHAnsi" w:hAnsiTheme="minorHAnsi"/>
+          <w:i/>
+          <w:iCs/>
+          <w:highlight w:val="lightGray"/>
+          <w:lang w:val="en-US"/>
+        </w:rPr>
+        <w:t>&gt;/bin/</w:t>
+      </w:r>
+      <w:r>
+        <w:rPr>
+          <w:rFonts w:asciiTheme="minorHAnsi" w:hAnsiTheme="minorHAnsi"/>
+          <w:i/>
+          <w:iCs/>
+          <w:highlight w:val="lightGray"/>
+          <w:lang w:val="en-US"/>
+        </w:rPr>
+        <w:t>java" 1</w:t>
+      </w:r>
     </w:p>
     <w:p>
       <w:pPr>
         <w:ind w:left="1440"/>
         <w:rPr>
-          <w:lang w:val="en-US"/>
-        </w:rPr>
-      </w:pPr>
-      <w:r>
-        <w:rPr>
-          <w:lang w:val="en-US"/>
-        </w:rPr>
-        <w:t>Ensure that you also have a java compiler (JRE). This can be verified by using:</w:t>
+          <w:rFonts w:asciiTheme="minorHAnsi" w:hAnsiTheme="minorHAnsi"/>
+          <w:lang w:val="en-US"/>
+        </w:rPr>
+      </w:pPr>
+      <w:proofErr w:type="spellStart"/>
+      <w:r>
+        <w:rPr>
+          <w:rFonts w:asciiTheme="minorHAnsi" w:hAnsiTheme="minorHAnsi"/>
+          <w:i/>
+          <w:iCs/>
+          <w:highlight w:val="lightGray"/>
+          <w:lang w:val="en-US"/>
+        </w:rPr>
+        <w:t>sudo</w:t>
+      </w:r>
+      <w:proofErr w:type="spellEnd"/>
+      <w:r>
+        <w:rPr>
+          <w:rFonts w:asciiTheme="minorHAnsi" w:hAnsiTheme="minorHAnsi"/>
+          <w:i/>
+          <w:iCs/>
+          <w:highlight w:val="lightGray"/>
+          <w:lang w:val="en-US"/>
+        </w:rPr>
+        <w:t xml:space="preserve"> update-alternatives --install "/</w:t>
+      </w:r>
+      <w:proofErr w:type="spellStart"/>
+      <w:r>
+        <w:rPr>
+          <w:rFonts w:asciiTheme="minorHAnsi" w:hAnsiTheme="minorHAnsi"/>
+          <w:i/>
+          <w:iCs/>
+          <w:highlight w:val="lightGray"/>
+          <w:lang w:val="en-US"/>
+        </w:rPr>
+        <w:t>usr</w:t>
+      </w:r>
+      <w:proofErr w:type="spellEnd"/>
+      <w:r>
+        <w:rPr>
+          <w:rFonts w:asciiTheme="minorHAnsi" w:hAnsiTheme="minorHAnsi"/>
+          <w:i/>
+          <w:iCs/>
+          <w:highlight w:val="lightGray"/>
+          <w:lang w:val="en-US"/>
+        </w:rPr>
+        <w:t>/bin/</w:t>
+      </w:r>
+      <w:proofErr w:type="spellStart"/>
+      <w:r>
+        <w:rPr>
+          <w:rFonts w:asciiTheme="minorHAnsi" w:hAnsiTheme="minorHAnsi"/>
+          <w:i/>
+          <w:iCs/>
+          <w:highlight w:val="lightGray"/>
+          <w:lang w:val="en-US"/>
+        </w:rPr>
+        <w:t>javaws</w:t>
+      </w:r>
+      <w:proofErr w:type="spellEnd"/>
+      <w:r>
+        <w:rPr>
+          <w:rFonts w:asciiTheme="minorHAnsi" w:hAnsiTheme="minorHAnsi"/>
+          <w:i/>
+          <w:iCs/>
+          <w:highlight w:val="lightGray"/>
+          <w:lang w:val="en-US"/>
+        </w:rPr>
+        <w:t>" "</w:t>
+      </w:r>
+      <w:proofErr w:type="spellStart"/>
+      <w:r>
+        <w:rPr>
+          <w:rFonts w:asciiTheme="minorHAnsi" w:hAnsiTheme="minorHAnsi"/>
+          <w:i/>
+          <w:iCs/>
+          <w:highlight w:val="lightGray"/>
+          <w:lang w:val="en-US"/>
+        </w:rPr>
+        <w:t>javaws</w:t>
+      </w:r>
+      <w:proofErr w:type="spellEnd"/>
+      <w:r>
+        <w:rPr>
+          <w:rFonts w:asciiTheme="minorHAnsi" w:hAnsiTheme="minorHAnsi"/>
+          <w:i/>
+          <w:iCs/>
+          <w:highlight w:val="lightGray"/>
+          <w:lang w:val="en-US"/>
+        </w:rPr>
+        <w:t>" "</w:t>
+      </w:r>
+      <w:r>
+        <w:rPr>
+          <w:rFonts w:asciiTheme="minorHAnsi" w:hAnsiTheme="minorHAnsi"/>
+          <w:i/>
+          <w:iCs/>
+          <w:highlight w:val="lightGray"/>
+          <w:lang w:val="en-US"/>
+        </w:rPr>
+        <w:t>&lt;</w:t>
+      </w:r>
+      <w:proofErr w:type="spellStart"/>
+      <w:r>
+        <w:rPr>
+          <w:rFonts w:asciiTheme="minorHAnsi" w:hAnsiTheme="minorHAnsi"/>
+          <w:i/>
+          <w:iCs/>
+          <w:highlight w:val="lightGray"/>
+          <w:lang w:val="en-US"/>
+        </w:rPr>
+        <w:t>Desired_Path</w:t>
+      </w:r>
+      <w:proofErr w:type="spellEnd"/>
+      <w:r>
+        <w:rPr>
+          <w:rFonts w:asciiTheme="minorHAnsi" w:hAnsiTheme="minorHAnsi"/>
+          <w:i/>
+          <w:iCs/>
+          <w:highlight w:val="lightGray"/>
+          <w:lang w:val="en-US"/>
+        </w:rPr>
+        <w:t>&gt;/&lt;</w:t>
+      </w:r>
+      <w:proofErr w:type="spellStart"/>
+      <w:r>
+        <w:rPr>
+          <w:rFonts w:asciiTheme="minorHAnsi" w:hAnsiTheme="minorHAnsi"/>
+          <w:i/>
+          <w:iCs/>
+          <w:highlight w:val="lightGray"/>
+          <w:lang w:val="en-US"/>
+        </w:rPr>
+        <w:t>jre_folder</w:t>
+      </w:r>
+      <w:proofErr w:type="spellEnd"/>
+      <w:r>
+        <w:rPr>
+          <w:rFonts w:asciiTheme="minorHAnsi" w:hAnsiTheme="minorHAnsi"/>
+          <w:i/>
+          <w:iCs/>
+          <w:highlight w:val="lightGray"/>
+          <w:lang w:val="en-US"/>
+        </w:rPr>
+        <w:t>&gt;/bin/</w:t>
+      </w:r>
+      <w:proofErr w:type="spellStart"/>
+      <w:r>
+        <w:rPr>
+          <w:rFonts w:asciiTheme="minorHAnsi" w:hAnsiTheme="minorHAnsi"/>
+          <w:i/>
+          <w:iCs/>
+          <w:highlight w:val="lightGray"/>
+          <w:lang w:val="en-US"/>
+        </w:rPr>
+        <w:t>javaws</w:t>
+      </w:r>
+      <w:proofErr w:type="spellEnd"/>
+      <w:r>
+        <w:rPr>
+          <w:rFonts w:asciiTheme="minorHAnsi" w:hAnsiTheme="minorHAnsi"/>
+          <w:i/>
+          <w:iCs/>
+          <w:highlight w:val="lightGray"/>
+          <w:lang w:val="en-US"/>
+        </w:rPr>
+        <w:t>" 1</w:t>
+      </w:r>
+      <w:r>
+        <w:rPr>
+          <w:rFonts w:asciiTheme="minorHAnsi" w:hAnsiTheme="minorHAnsi"/>
+          <w:i/>
+          <w:iCs/>
+          <w:lang w:val="en-US"/>
+        </w:rPr>
+        <w:t xml:space="preserve"> </w:t>
       </w:r>
     </w:p>
     <w:p>
       <w:pPr>
-        <w:ind w:left="1440"/>
-        <w:rPr>
-          <w:i/>
-          <w:lang w:val="en-US"/>
-        </w:rPr>
-      </w:pPr>
-      <w:proofErr w:type="spellStart"/>
-      <w:r>
-        <w:rPr>
-          <w:i/>
-          <w:lang w:val="en-US"/>
-        </w:rPr>
-        <w:t>javac</w:t>
-      </w:r>
-      <w:proofErr w:type="spellEnd"/>
-      <w:r>
-        <w:rPr>
-          <w:i/>
-          <w:lang w:val="en-US"/>
-        </w:rPr>
-        <w:t xml:space="preserve"> -version</w:t>
+        <w:pStyle w:val="ListParagraph"/>
+        <w:spacing w:before="240"/>
+        <w:rPr>
+          <w:lang w:val="en-US"/>
+        </w:rPr>
+      </w:pPr>
+      <w:r>
+        <w:rPr>
+          <w:lang w:val="en-US"/>
+        </w:rPr>
+        <w:t>Ensure that you also have a java compiler (JRE). This can be verified by using:</w:t>
+      </w:r>
+      <w:r>
+        <w:rPr>
+          <w:lang w:val="en-US"/>
+        </w:rPr>
+        <w:t xml:space="preserve"> </w:t>
       </w:r>
     </w:p>
     <w:p>
       <w:pPr>
+        <w:pStyle w:val="ListParagraph"/>
+        <w:rPr>
+          <w:lang w:val="en-US"/>
+        </w:rPr>
+      </w:pPr>
+    </w:p>
+    <w:p>
+      <w:pPr>
+        <w:ind w:left="1440"/>
+        <w:rPr>
+          <w:rFonts w:asciiTheme="minorHAnsi" w:hAnsiTheme="minorHAnsi" w:cstheme="minorHAnsi"/>
+          <w:i/>
+          <w:lang w:val="en-US"/>
+        </w:rPr>
+      </w:pPr>
+      <w:proofErr w:type="spellStart"/>
+      <w:r>
+        <w:rPr>
+          <w:rFonts w:asciiTheme="minorHAnsi" w:hAnsiTheme="minorHAnsi" w:cstheme="minorHAnsi"/>
+          <w:i/>
+          <w:highlight w:val="lightGray"/>
+          <w:lang w:val="en-US"/>
+        </w:rPr>
+        <w:t>javac</w:t>
+      </w:r>
+      <w:proofErr w:type="spellEnd"/>
+      <w:r>
+        <w:rPr>
+          <w:rFonts w:asciiTheme="minorHAnsi" w:hAnsiTheme="minorHAnsi" w:cstheme="minorHAnsi"/>
+          <w:i/>
+          <w:highlight w:val="lightGray"/>
+          <w:lang w:val="en-US"/>
+        </w:rPr>
+        <w:t xml:space="preserve"> </w:t>
+      </w:r>
+      <w:r>
+        <w:rPr>
+          <w:rFonts w:asciiTheme="minorHAnsi" w:hAnsiTheme="minorHAnsi" w:cstheme="minorHAnsi"/>
+          <w:i/>
+          <w:highlight w:val="lightGray"/>
+          <w:lang w:val="en-US"/>
+        </w:rPr>
+        <w:t>-version</w:t>
+      </w:r>
+    </w:p>
+    <w:p>
+      <w:pPr>
+        <w:pStyle w:val="ListParagraph"/>
+        <w:rPr>
+          <w:lang w:val="en-US"/>
+        </w:rPr>
+      </w:pPr>
+      <w:r>
+        <w:rPr>
+          <w:lang w:val="en-US"/>
+        </w:rPr>
+        <w:lastRenderedPageBreak/>
+        <w:t>If there is</w:t>
+      </w:r>
+      <w:r>
+        <w:rPr>
+          <w:lang w:val="en-US"/>
+        </w:rPr>
+        <w:t>,</w:t>
+      </w:r>
+      <w:r>
+        <w:rPr>
+          <w:lang w:val="en-US"/>
+        </w:rPr>
+        <w:t xml:space="preserve"> also</w:t>
+      </w:r>
+      <w:r>
+        <w:rPr>
+          <w:lang w:val="en-US"/>
+        </w:rPr>
+        <w:t xml:space="preserve"> ensure that </w:t>
+      </w:r>
+      <w:proofErr w:type="spellStart"/>
+      <w:r>
+        <w:rPr>
+          <w:lang w:val="en-US"/>
+        </w:rPr>
+        <w:t>javac</w:t>
+      </w:r>
+      <w:proofErr w:type="spellEnd"/>
+      <w:r>
+        <w:rPr>
+          <w:lang w:val="en-US"/>
+        </w:rPr>
+        <w:t xml:space="preserve"> and java use the same version. This can be verified by comparing the two commands:</w:t>
+      </w:r>
+    </w:p>
+    <w:p>
+      <w:pPr>
+        <w:pStyle w:val="ListParagraph"/>
+        <w:rPr>
+          <w:lang w:val="en-US"/>
+        </w:rPr>
+      </w:pPr>
+    </w:p>
+    <w:p>
+      <w:pPr>
+        <w:ind w:left="1440"/>
+        <w:rPr>
+          <w:rFonts w:asciiTheme="minorHAnsi" w:hAnsiTheme="minorHAnsi" w:cstheme="minorHAnsi"/>
+          <w:i/>
+          <w:highlight w:val="lightGray"/>
+          <w:lang w:val="en-US"/>
+        </w:rPr>
+      </w:pPr>
+      <w:r>
+        <w:rPr>
+          <w:rFonts w:asciiTheme="minorHAnsi" w:hAnsiTheme="minorHAnsi" w:cstheme="minorHAnsi"/>
+          <w:i/>
+          <w:highlight w:val="lightGray"/>
+          <w:lang w:val="en-US"/>
+        </w:rPr>
+        <w:t>java -version</w:t>
+      </w:r>
+    </w:p>
+    <w:p>
+      <w:pPr>
+        <w:ind w:left="1440"/>
+        <w:rPr>
+          <w:rFonts w:asciiTheme="minorHAnsi" w:hAnsiTheme="minorHAnsi" w:cstheme="minorHAnsi"/>
+          <w:i/>
+          <w:lang w:val="en-US"/>
+        </w:rPr>
+      </w:pPr>
+      <w:proofErr w:type="spellStart"/>
+      <w:r>
+        <w:rPr>
+          <w:rFonts w:asciiTheme="minorHAnsi" w:hAnsiTheme="minorHAnsi" w:cstheme="minorHAnsi"/>
+          <w:i/>
+          <w:highlight w:val="lightGray"/>
+          <w:lang w:val="en-US"/>
+        </w:rPr>
+        <w:t>javac</w:t>
+      </w:r>
+      <w:proofErr w:type="spellEnd"/>
+      <w:r>
+        <w:rPr>
+          <w:rFonts w:asciiTheme="minorHAnsi" w:hAnsiTheme="minorHAnsi" w:cstheme="minorHAnsi"/>
+          <w:i/>
+          <w:highlight w:val="lightGray"/>
+          <w:lang w:val="en-US"/>
+        </w:rPr>
+        <w:t xml:space="preserve"> -version</w:t>
+      </w:r>
+    </w:p>
+    <w:p>
+      <w:pPr>
+        <w:pStyle w:val="ListParagraph"/>
+        <w:jc w:val="left"/>
+        <w:rPr>
+          <w:i/>
+          <w:lang w:val="en-US"/>
+        </w:rPr>
+      </w:pPr>
+    </w:p>
+    <w:p>
+      <w:pPr>
+        <w:pStyle w:val="ListParagraph"/>
+        <w:jc w:val="left"/>
+        <w:rPr>
+          <w:lang w:val="en-US"/>
+        </w:rPr>
+      </w:pPr>
+      <w:r>
+        <w:rPr>
+          <w:lang w:val="en-US"/>
+        </w:rPr>
+        <w:t xml:space="preserve">If there is no </w:t>
+      </w:r>
+      <w:proofErr w:type="spellStart"/>
+      <w:r>
+        <w:rPr>
+          <w:lang w:val="en-US"/>
+        </w:rPr>
+        <w:t>javac</w:t>
+      </w:r>
+      <w:proofErr w:type="spellEnd"/>
+      <w:r>
+        <w:rPr>
+          <w:lang w:val="en-US"/>
+        </w:rPr>
+        <w:t xml:space="preserve"> present, install the same version as java. For example, the </w:t>
+      </w:r>
+      <w:proofErr w:type="spellStart"/>
+      <w:r>
+        <w:rPr>
+          <w:lang w:val="en-US"/>
+        </w:rPr>
+        <w:t>javac</w:t>
+      </w:r>
+      <w:proofErr w:type="spellEnd"/>
+      <w:r>
+        <w:rPr>
+          <w:lang w:val="en-US"/>
+        </w:rPr>
+        <w:t xml:space="preserve"> 1.8 version could be installed by:</w:t>
+      </w:r>
+    </w:p>
+    <w:p>
+      <w:pPr>
+        <w:pStyle w:val="ListParagraph"/>
+        <w:jc w:val="left"/>
+        <w:rPr>
+          <w:lang w:val="en-US"/>
+        </w:rPr>
+      </w:pPr>
+    </w:p>
+    <w:p>
+      <w:pPr>
         <w:ind w:left="1440"/>
         <w:jc w:val="left"/>
         <w:rPr>
-          <w:lang w:val="en-US"/>
-        </w:rPr>
-      </w:pPr>
-      <w:r>
-        <w:rPr>
-          <w:lang w:val="en-US"/>
-        </w:rPr>
-        <w:br/>
-        <w:t xml:space="preserve">Also, ensure that </w:t>
-      </w:r>
+          <w:rFonts w:asciiTheme="minorHAnsi" w:hAnsiTheme="minorHAnsi" w:cstheme="minorHAnsi"/>
+          <w:i/>
+          <w:highlight w:val="lightGray"/>
+          <w:lang w:val="en-US"/>
+        </w:rPr>
+      </w:pPr>
       <w:proofErr w:type="spellStart"/>
       <w:r>
         <w:rPr>
-          <w:lang w:val="en-US"/>
-        </w:rPr>
-        <w:t>javac</w:t>
+          <w:rFonts w:asciiTheme="minorHAnsi" w:hAnsiTheme="minorHAnsi" w:cstheme="minorHAnsi"/>
+          <w:i/>
+          <w:highlight w:val="lightGray"/>
+          <w:lang w:val="en-US"/>
+        </w:rPr>
+        <w:t>sudo</w:t>
       </w:r>
       <w:proofErr w:type="spellEnd"/>
       <w:r>
         <w:rPr>
-          <w:lang w:val="en-US"/>
-        </w:rPr>
-        <w:t xml:space="preserve"> and java use the same version. This can be verified by comparing the two commands:</w:t>
+          <w:rFonts w:asciiTheme="minorHAnsi" w:hAnsiTheme="minorHAnsi" w:cstheme="minorHAnsi"/>
+          <w:i/>
+          <w:highlight w:val="lightGray"/>
+          <w:lang w:val="en-US"/>
+        </w:rPr>
+        <w:t xml:space="preserve"> apt-add-repository </w:t>
+      </w:r>
+      <w:proofErr w:type="gramStart"/>
+      <w:r>
+        <w:rPr>
+          <w:rFonts w:asciiTheme="minorHAnsi" w:hAnsiTheme="minorHAnsi" w:cstheme="minorHAnsi"/>
+          <w:i/>
+          <w:highlight w:val="lightGray"/>
+          <w:lang w:val="en-US"/>
+        </w:rPr>
+        <w:t>ppa:webupd</w:t>
+      </w:r>
+      <w:proofErr w:type="gramEnd"/>
+      <w:r>
+        <w:rPr>
+          <w:rFonts w:asciiTheme="minorHAnsi" w:hAnsiTheme="minorHAnsi" w:cstheme="minorHAnsi"/>
+          <w:i/>
+          <w:highlight w:val="lightGray"/>
+          <w:lang w:val="en-US"/>
+        </w:rPr>
+        <w:t>8team/java</w:t>
       </w:r>
     </w:p>
     <w:p>
       <w:pPr>
         <w:ind w:left="1440"/>
-        <w:jc w:val="left"/>
-        <w:rPr>
-          <w:lang w:val="en-US"/>
-        </w:rPr>
-      </w:pPr>
-      <w:r>
-        <w:rPr>
-          <w:i/>
-          <w:lang w:val="en-US"/>
-        </w:rPr>
-        <w:t>java -version</w:t>
+        <w:rPr>
+          <w:rFonts w:asciiTheme="minorHAnsi" w:hAnsiTheme="minorHAnsi" w:cstheme="minorHAnsi"/>
+          <w:i/>
+          <w:highlight w:val="lightGray"/>
+          <w:lang w:val="en-US"/>
+        </w:rPr>
+      </w:pPr>
+      <w:proofErr w:type="spellStart"/>
+      <w:r>
+        <w:rPr>
+          <w:rFonts w:asciiTheme="minorHAnsi" w:hAnsiTheme="minorHAnsi" w:cstheme="minorHAnsi"/>
+          <w:i/>
+          <w:highlight w:val="lightGray"/>
+          <w:lang w:val="en-US"/>
+        </w:rPr>
+        <w:t>sudo</w:t>
+      </w:r>
+      <w:proofErr w:type="spellEnd"/>
+      <w:r>
+        <w:rPr>
+          <w:rFonts w:asciiTheme="minorHAnsi" w:hAnsiTheme="minorHAnsi" w:cstheme="minorHAnsi"/>
+          <w:i/>
+          <w:highlight w:val="lightGray"/>
+          <w:lang w:val="en-US"/>
+        </w:rPr>
+        <w:t xml:space="preserve"> apt-get update</w:t>
       </w:r>
     </w:p>
     <w:p>
       <w:pPr>
         <w:ind w:left="1440"/>
-        <w:jc w:val="left"/>
-        <w:rPr>
+        <w:rPr>
+          <w:i/>
           <w:lang w:val="en-US"/>
         </w:rPr>
       </w:pPr>
       <w:proofErr w:type="spellStart"/>
       <w:r>
         <w:rPr>
-          <w:i/>
-          <w:lang w:val="en-US"/>
-        </w:rPr>
-        <w:t>javac</w:t>
+          <w:rFonts w:asciiTheme="minorHAnsi" w:hAnsiTheme="minorHAnsi" w:cstheme="minorHAnsi"/>
+          <w:i/>
+          <w:highlight w:val="lightGray"/>
+          <w:lang w:val="en-US"/>
+        </w:rPr>
+        <w:t>sudo</w:t>
       </w:r>
       <w:proofErr w:type="spellEnd"/>
       <w:r>
         <w:rPr>
-          <w:i/>
-          <w:lang w:val="en-US"/>
-        </w:rPr>
-        <w:t xml:space="preserve"> -version</w:t>
-      </w:r>
-      <w:r>
-        <w:rPr>
-          <w:i/>
-          <w:lang w:val="en-US"/>
-        </w:rPr>
-        <w:br/>
-      </w:r>
-      <w:r>
-        <w:rPr>
-          <w:i/>
-          <w:lang w:val="en-US"/>
-        </w:rPr>
-        <w:br/>
-      </w:r>
-      <w:r>
-        <w:rPr>
-          <w:lang w:val="en-US"/>
-        </w:rPr>
-        <w:t xml:space="preserve">If there is no </w:t>
-      </w:r>
-      <w:proofErr w:type="spellStart"/>
-      <w:r>
-        <w:rPr>
-          <w:lang w:val="en-US"/>
-        </w:rPr>
-        <w:t>javac</w:t>
-      </w:r>
-      <w:proofErr w:type="spellEnd"/>
-      <w:r>
-        <w:rPr>
-          <w:lang w:val="en-US"/>
-        </w:rPr>
-        <w:t xml:space="preserve"> present, install the same version as java. For example, the </w:t>
-      </w:r>
-      <w:proofErr w:type="spellStart"/>
-      <w:r>
-        <w:rPr>
-          <w:lang w:val="en-US"/>
-        </w:rPr>
-        <w:t>javac</w:t>
-      </w:r>
-      <w:proofErr w:type="spellEnd"/>
-      <w:r>
-        <w:rPr>
-          <w:lang w:val="en-US"/>
-        </w:rPr>
-        <w:t xml:space="preserve"> 1.8 version could be installed by:</w:t>
-      </w:r>
-    </w:p>
-    <w:p>
-      <w:pPr>
-        <w:ind w:left="1440"/>
-        <w:jc w:val="left"/>
-        <w:rPr>
-          <w:i/>
-          <w:lang w:val="en-US"/>
-        </w:rPr>
-      </w:pPr>
-      <w:proofErr w:type="spellStart"/>
-      <w:r>
-        <w:rPr>
-          <w:i/>
-          <w:lang w:val="en-US"/>
-        </w:rPr>
-        <w:t>sudo</w:t>
-      </w:r>
-      <w:proofErr w:type="spellEnd"/>
-      <w:r>
-        <w:rPr>
-          <w:i/>
-          <w:lang w:val="en-US"/>
-        </w:rPr>
-        <w:t xml:space="preserve"> apt-add-repository </w:t>
-      </w:r>
-      <w:proofErr w:type="gramStart"/>
-      <w:r>
-        <w:rPr>
-          <w:i/>
-          <w:lang w:val="en-US"/>
-        </w:rPr>
-        <w:t>ppa:webupd</w:t>
-      </w:r>
-      <w:proofErr w:type="gramEnd"/>
-      <w:r>
-        <w:rPr>
-          <w:i/>
-          <w:lang w:val="en-US"/>
-        </w:rPr>
-        <w:t>8team/java</w:t>
-      </w:r>
-    </w:p>
-    <w:p>
-      <w:pPr>
-        <w:ind w:left="1440"/>
-        <w:rPr>
-          <w:i/>
-          <w:lang w:val="en-US"/>
-        </w:rPr>
-      </w:pPr>
-      <w:proofErr w:type="spellStart"/>
-      <w:r>
-        <w:rPr>
-          <w:i/>
-          <w:lang w:val="en-US"/>
-        </w:rPr>
-        <w:t>sudo</w:t>
-      </w:r>
-      <w:proofErr w:type="spellEnd"/>
-      <w:r>
-        <w:rPr>
-          <w:i/>
-          <w:lang w:val="en-US"/>
-        </w:rPr>
-        <w:t xml:space="preserve"> apt-get update</w:t>
-      </w:r>
-    </w:p>
-    <w:p>
-      <w:pPr>
-        <w:ind w:left="1440"/>
-        <w:rPr>
-          <w:i/>
-          <w:lang w:val="en-US"/>
-        </w:rPr>
-      </w:pPr>
-      <w:proofErr w:type="spellStart"/>
-      <w:r>
-        <w:rPr>
-          <w:i/>
-          <w:lang w:val="en-US"/>
-        </w:rPr>
-        <w:t>sudo</w:t>
-      </w:r>
-      <w:proofErr w:type="spellEnd"/>
-      <w:r>
-        <w:rPr>
-          <w:i/>
+          <w:rFonts w:asciiTheme="minorHAnsi" w:hAnsiTheme="minorHAnsi" w:cstheme="minorHAnsi"/>
+          <w:i/>
+          <w:highlight w:val="lightGray"/>
           <w:lang w:val="en-US"/>
         </w:rPr>
         <w:t xml:space="preserve"> apt-get install oracle-java8-installer</w:t>
@@ -3562,30 +4322,51 @@
         </w:numPr>
         <w:spacing w:before="240"/>
         <w:rPr>
-          <w:lang w:val="en-US"/>
-        </w:rPr>
-      </w:pPr>
-      <w:r>
-        <w:rPr>
+          <w:b/>
+          <w:lang w:val="en-US"/>
+        </w:rPr>
+      </w:pPr>
+      <w:r>
+        <w:rPr>
+          <w:b/>
+          <w:lang w:val="en-US"/>
+        </w:rPr>
+        <w:t xml:space="preserve">Install </w:t>
+      </w:r>
+      <w:r>
+        <w:rPr>
+          <w:b/>
           <w:lang w:val="en-US"/>
         </w:rPr>
         <w:t>Apache server</w:t>
+      </w:r>
+      <w:r>
+        <w:rPr>
+          <w:b/>
+          <w:lang w:val="en-US"/>
+        </w:rPr>
+        <w:t>:</w:t>
       </w:r>
     </w:p>
     <w:p>
       <w:pPr>
         <w:pStyle w:val="ListParagraph"/>
-        <w:spacing w:before="240"/>
-        <w:ind w:left="1440"/>
-        <w:rPr>
-          <w:lang w:val="en-US"/>
-        </w:rPr>
-      </w:pPr>
-      <w:r>
-        <w:rPr>
-          <w:lang w:val="en-US"/>
-        </w:rPr>
-        <w:t>Apache 2.4 is recommended, the root folder is /var/www/html/.</w:t>
+        <w:spacing w:before="240" w:line="480" w:lineRule="auto"/>
+        <w:rPr>
+          <w:lang w:val="en-US"/>
+        </w:rPr>
+      </w:pPr>
+      <w:r>
+        <w:rPr>
+          <w:lang w:val="en-US"/>
+        </w:rPr>
+        <w:t xml:space="preserve">Install Apache by the following command. </w:t>
+      </w:r>
+      <w:r>
+        <w:rPr>
+          <w:lang w:val="en-US"/>
+        </w:rPr>
+        <w:t>Apache 2.4 is recommended.</w:t>
       </w:r>
     </w:p>
     <w:p>
@@ -3603,6 +4384,7 @@
         <w:rPr>
           <w:rFonts w:asciiTheme="minorHAnsi" w:hAnsiTheme="minorHAnsi"/>
           <w:i/>
+          <w:highlight w:val="lightGray"/>
           <w:lang w:val="en-US"/>
         </w:rPr>
         <w:t>sudo</w:t>
@@ -3612,6 +4394,7 @@
         <w:rPr>
           <w:rFonts w:asciiTheme="minorHAnsi" w:hAnsiTheme="minorHAnsi"/>
           <w:i/>
+          <w:highlight w:val="lightGray"/>
           <w:lang w:val="en-US"/>
         </w:rPr>
         <w:t xml:space="preserve"> apt-get install apache2 apache2-doc</w:t>
@@ -3626,30 +4409,109 @@
         </w:numPr>
         <w:spacing w:before="240"/>
         <w:rPr>
-          <w:lang w:val="en-US"/>
-        </w:rPr>
-      </w:pPr>
-      <w:r>
-        <w:rPr>
+          <w:b/>
+          <w:lang w:val="en-US"/>
+        </w:rPr>
+      </w:pPr>
+      <w:r>
+        <w:rPr>
+          <w:b/>
           <w:lang w:val="en-US"/>
         </w:rPr>
         <w:t>Configure Apache</w:t>
+      </w:r>
+      <w:r>
+        <w:rPr>
+          <w:b/>
+          <w:lang w:val="en-US"/>
+        </w:rPr>
+        <w:t>:</w:t>
       </w:r>
     </w:p>
     <w:p>
       <w:pPr>
         <w:pStyle w:val="ListParagraph"/>
         <w:spacing w:before="240"/>
-        <w:ind w:left="1440"/>
-        <w:rPr>
-          <w:lang w:val="en-US"/>
-        </w:rPr>
-      </w:pPr>
-      <w:r>
-        <w:rPr>
-          <w:lang w:val="en-US"/>
-        </w:rPr>
-        <w:t xml:space="preserve">Go to the root folder, copy or move the web contents (DASH/DVB frontend code) there, or make a </w:t>
+        <w:rPr>
+          <w:lang w:val="en-US"/>
+        </w:rPr>
+      </w:pPr>
+      <w:r>
+        <w:rPr>
+          <w:lang w:val="en-US"/>
+        </w:rPr>
+        <w:t xml:space="preserve">The default root folder is “/var/www/html/”. </w:t>
+      </w:r>
+      <w:r>
+        <w:rPr>
+          <w:lang w:val="en-US"/>
+        </w:rPr>
+        <w:t>Go to the root folder, copy or move the web contents (DASH/DVB frontend code</w:t>
+      </w:r>
+      <w:r>
+        <w:rPr>
+          <w:lang w:val="en-US"/>
+        </w:rPr>
+        <w:t xml:space="preserve"> specified in Section </w:t>
+      </w:r>
+      <w:r>
+        <w:rPr>
+          <w:lang w:val="en-US"/>
+        </w:rPr>
+        <w:fldChar w:fldCharType="begin"/>
+      </w:r>
+      <w:r>
+        <w:rPr>
+          <w:lang w:val="en-US"/>
+        </w:rPr>
+        <w:instrText xml:space="preserve"> REF _Ref519174882 \n \h </w:instrText>
+      </w:r>
+      <w:r>
+        <w:rPr>
+          <w:lang w:val="en-US"/>
+        </w:rPr>
+      </w:r>
+      <w:r>
+        <w:rPr>
+          <w:lang w:val="en-US"/>
+        </w:rPr>
+        <w:fldChar w:fldCharType="separate"/>
+      </w:r>
+      <w:r>
+        <w:rPr>
+          <w:lang w:val="en-US"/>
+        </w:rPr>
+        <w:t>3.3</w:t>
+      </w:r>
+      <w:r>
+        <w:rPr>
+          <w:lang w:val="en-US"/>
+        </w:rPr>
+        <w:fldChar w:fldCharType="end"/>
+      </w:r>
+      <w:r>
+        <w:rPr>
+          <w:lang w:val="en-US"/>
+        </w:rPr>
+        <w:t xml:space="preserve">) </w:t>
+      </w:r>
+      <w:r>
+        <w:rPr>
+          <w:lang w:val="en-US"/>
+        </w:rPr>
+        <w:t>to this directory</w:t>
+      </w:r>
+      <w:r>
+        <w:rPr>
+          <w:lang w:val="en-US"/>
+        </w:rPr>
+        <w:t xml:space="preserve"> </w:t>
+      </w:r>
+      <w:r>
+        <w:rPr>
+          <w:lang w:val="en-US"/>
+        </w:rPr>
+        <w:t xml:space="preserve">or make a </w:t>
       </w:r>
       <w:proofErr w:type="spellStart"/>
       <w:r>
@@ -3663,34 +4525,75 @@
         <w:rPr>
           <w:lang w:val="en-US"/>
         </w:rPr>
-        <w:t xml:space="preserve"> of the projects. </w:t>
+        <w:t xml:space="preserve"> of the projects.</w:t>
       </w:r>
     </w:p>
     <w:p>
       <w:pPr>
         <w:pStyle w:val="ListParagraph"/>
         <w:spacing w:before="240"/>
-        <w:ind w:left="1440"/>
-        <w:rPr>
-          <w:lang w:val="en-US"/>
-        </w:rPr>
-      </w:pPr>
-      <w:r>
-        <w:rPr>
-          <w:lang w:val="en-US"/>
-        </w:rPr>
-        <w:t>Rename or move the index.html, so that the user defined contents are shown in http://localhost/</w:t>
+        <w:rPr>
+          <w:lang w:val="en-US"/>
+        </w:rPr>
+      </w:pPr>
+      <w:r>
+        <w:rPr>
+          <w:lang w:val="en-US"/>
+        </w:rPr>
+        <w:t>Rename or move the index.html</w:t>
+      </w:r>
+      <w:r>
+        <w:rPr>
+          <w:lang w:val="en-US"/>
+        </w:rPr>
+        <w:t xml:space="preserve"> located in the root directory</w:t>
+      </w:r>
+      <w:r>
+        <w:rPr>
+          <w:lang w:val="en-US"/>
+        </w:rPr>
+        <w:t xml:space="preserve"> so that the user defined contents are shown in </w:t>
+      </w:r>
+      <w:r>
+        <w:rPr>
+          <w:lang w:val="en-US"/>
+        </w:rPr>
+        <w:t>“</w:t>
+      </w:r>
+      <w:r>
+        <w:rPr>
+          <w:lang w:val="en-US"/>
+        </w:rPr>
+        <w:t>http://localhost/</w:t>
+      </w:r>
+      <w:r>
+        <w:rPr>
+          <w:lang w:val="en-US"/>
+        </w:rPr>
+        <w:t>”.</w:t>
       </w:r>
     </w:p>
     <w:p>
       <w:pPr>
         <w:pStyle w:val="ListParagraph"/>
         <w:spacing w:before="240"/>
-        <w:ind w:left="1440"/>
-        <w:rPr>
-          <w:lang w:val="en-US"/>
-        </w:rPr>
-      </w:pPr>
+        <w:rPr>
+          <w:lang w:val="en-US"/>
+        </w:rPr>
+      </w:pPr>
+      <w:r>
+        <w:rPr>
+          <w:u w:val="single"/>
+          <w:lang w:val="en-US"/>
+        </w:rPr>
+        <w:t>NOTE:</w:t>
+      </w:r>
+      <w:r>
+        <w:rPr>
+          <w:lang w:val="en-US"/>
+        </w:rPr>
+        <w:t xml:space="preserve"> </w:t>
+      </w:r>
       <w:r>
         <w:rPr>
           <w:lang w:val="en-US"/>
@@ -3716,228 +4619,512 @@
       <w:pPr>
         <w:pStyle w:val="ListParagraph"/>
         <w:spacing w:before="240"/>
-        <w:ind w:left="1440"/>
-        <w:rPr>
-          <w:lang w:val="en-US"/>
-        </w:rPr>
-      </w:pPr>
-      <w:r>
-        <w:rPr>
-          <w:lang w:val="en-US"/>
-        </w:rPr>
-        <w:t xml:space="preserve">When there is no error with the root location, please check if the user or group have corresponding rights. Check the settings by ' </w:t>
-      </w:r>
-      <w:r>
-        <w:rPr>
-          <w:i/>
-          <w:lang w:val="en-US"/>
-        </w:rPr>
-        <w:t>ls -l ‘</w:t>
-      </w:r>
-      <w:r>
-        <w:rPr>
-          <w:lang w:val="en-US"/>
-        </w:rPr>
-        <w:t xml:space="preserve">. </w:t>
+        <w:rPr>
+          <w:lang w:val="en-US"/>
+        </w:rPr>
+      </w:pPr>
+      <w:r>
+        <w:rPr>
+          <w:lang w:val="en-US"/>
+        </w:rPr>
+        <w:t xml:space="preserve">Make sure that </w:t>
+      </w:r>
+      <w:r>
+        <w:rPr>
+          <w:lang w:val="en-US"/>
+        </w:rPr>
+        <w:t>your user</w:t>
+      </w:r>
+      <w:r>
+        <w:rPr>
+          <w:lang w:val="en-US"/>
+        </w:rPr>
+        <w:t xml:space="preserve"> </w:t>
+      </w:r>
+      <w:r>
+        <w:rPr>
+          <w:lang w:val="en-US"/>
+        </w:rPr>
+        <w:t>is</w:t>
+      </w:r>
+      <w:r>
+        <w:rPr>
+          <w:lang w:val="en-US"/>
+        </w:rPr>
+        <w:t xml:space="preserve"> in the group </w:t>
+      </w:r>
+      <w:r>
+        <w:rPr>
+          <w:lang w:val="en-US"/>
+        </w:rPr>
+        <w:t>“ww</w:t>
+      </w:r>
+      <w:r>
+        <w:rPr>
+          <w:lang w:val="en-US"/>
+        </w:rPr>
+        <w:t>w-data</w:t>
+      </w:r>
+      <w:r>
+        <w:rPr>
+          <w:lang w:val="en-US"/>
+        </w:rPr>
+        <w:t>”</w:t>
+      </w:r>
+      <w:r>
+        <w:rPr>
+          <w:lang w:val="en-US"/>
+        </w:rPr>
+        <w:t>. You can check this by the following command.</w:t>
       </w:r>
     </w:p>
     <w:p>
       <w:pPr>
         <w:pStyle w:val="ListParagraph"/>
         <w:spacing w:before="240"/>
-        <w:ind w:left="1440"/>
-        <w:rPr>
-          <w:lang w:val="en-US"/>
-        </w:rPr>
-      </w:pPr>
-      <w:r>
-        <w:rPr>
-          <w:lang w:val="en-US"/>
-        </w:rPr>
-        <w:t>Make sure that you are in the group www-data and add write permission to the users in this group by:</w:t>
+        <w:rPr>
+          <w:rFonts w:asciiTheme="minorHAnsi" w:hAnsiTheme="minorHAnsi" w:cstheme="minorHAnsi"/>
+          <w:i/>
+          <w:highlight w:val="lightGray"/>
+          <w:lang w:val="en-US"/>
+        </w:rPr>
+      </w:pPr>
+      <w:r>
+        <w:rPr>
+          <w:lang w:val="en-US"/>
+        </w:rPr>
+        <w:tab/>
+      </w:r>
+      <w:r>
+        <w:rPr>
+          <w:rFonts w:asciiTheme="minorHAnsi" w:hAnsiTheme="minorHAnsi" w:cstheme="minorHAnsi"/>
+          <w:i/>
+          <w:highlight w:val="lightGray"/>
+          <w:lang w:val="en-US"/>
+        </w:rPr>
+        <w:t>groups</w:t>
+      </w:r>
+      <w:r>
+        <w:rPr>
+          <w:rFonts w:asciiTheme="minorHAnsi" w:hAnsiTheme="minorHAnsi" w:cstheme="minorHAnsi"/>
+          <w:i/>
+          <w:highlight w:val="lightGray"/>
+          <w:lang w:val="en-US"/>
+        </w:rPr>
+        <w:t xml:space="preserve"> &lt;username&gt;</w:t>
       </w:r>
     </w:p>
     <w:p>
       <w:pPr>
         <w:pStyle w:val="ListParagraph"/>
-        <w:ind w:left="1440"/>
-        <w:rPr>
-          <w:rFonts w:asciiTheme="minorHAnsi" w:hAnsiTheme="minorHAnsi"/>
-          <w:lang w:val="en-US"/>
-        </w:rPr>
-      </w:pPr>
-      <w:proofErr w:type="spellStart"/>
-      <w:r>
-        <w:rPr>
-          <w:rFonts w:asciiTheme="minorHAnsi" w:hAnsiTheme="minorHAnsi"/>
-          <w:i/>
-          <w:iCs/>
-          <w:lang w:val="en-US"/>
-        </w:rPr>
-        <w:t>sudo</w:t>
-      </w:r>
-      <w:proofErr w:type="spellEnd"/>
-      <w:r>
-        <w:rPr>
-          <w:rFonts w:asciiTheme="minorHAnsi" w:hAnsiTheme="minorHAnsi"/>
-          <w:i/>
-          <w:iCs/>
+        <w:spacing w:before="240"/>
+        <w:rPr>
+          <w:rFonts w:cs="Arial"/>
+          <w:lang w:val="en-US"/>
+        </w:rPr>
+      </w:pPr>
+      <w:r>
+        <w:rPr>
+          <w:rFonts w:cs="Arial"/>
+          <w:lang w:val="en-US"/>
+        </w:rPr>
+        <w:t xml:space="preserve">If </w:t>
+      </w:r>
+      <w:r>
+        <w:rPr>
+          <w:rFonts w:cs="Arial"/>
+          <w:lang w:val="en-US"/>
+        </w:rPr>
+        <w:t xml:space="preserve">the user is </w:t>
+      </w:r>
+      <w:r>
+        <w:rPr>
+          <w:rFonts w:cs="Arial"/>
+          <w:lang w:val="en-US"/>
+        </w:rPr>
+        <w:t>not</w:t>
+      </w:r>
+      <w:r>
+        <w:rPr>
+          <w:rFonts w:cs="Arial"/>
           <w:lang w:val="en-US"/>
         </w:rPr>
         <w:t xml:space="preserve"> </w:t>
       </w:r>
-      <w:proofErr w:type="spellStart"/>
-      <w:r>
-        <w:rPr>
-          <w:rFonts w:asciiTheme="minorHAnsi" w:hAnsiTheme="minorHAnsi"/>
-          <w:i/>
-          <w:iCs/>
-          <w:lang w:val="en-US"/>
-        </w:rPr>
-        <w:t>chmod</w:t>
-      </w:r>
-      <w:proofErr w:type="spellEnd"/>
-      <w:r>
-        <w:rPr>
-          <w:rFonts w:asciiTheme="minorHAnsi" w:hAnsiTheme="minorHAnsi"/>
-          <w:i/>
-          <w:iCs/>
-          <w:lang w:val="en-US"/>
-        </w:rPr>
-        <w:t xml:space="preserve"> -R 0777 /var/www/</w:t>
+      <w:r>
+        <w:rPr>
+          <w:rFonts w:cs="Arial"/>
+          <w:lang w:val="en-US"/>
+        </w:rPr>
+        <w:t>in the group “www-data”, you can add it by typing the below command.</w:t>
       </w:r>
     </w:p>
     <w:p>
       <w:pPr>
         <w:pStyle w:val="ListParagraph"/>
-        <w:ind w:left="1440"/>
-        <w:rPr>
-          <w:rFonts w:asciiTheme="minorHAnsi" w:hAnsiTheme="minorHAnsi"/>
-          <w:i/>
-          <w:iCs/>
-          <w:lang w:val="en-US"/>
-        </w:rPr>
-      </w:pPr>
+        <w:spacing w:before="240"/>
+        <w:rPr>
+          <w:rFonts w:asciiTheme="minorHAnsi" w:hAnsiTheme="minorHAnsi" w:cstheme="minorHAnsi"/>
+          <w:i/>
+          <w:highlight w:val="lightGray"/>
+          <w:lang w:val="en-US"/>
+        </w:rPr>
+      </w:pPr>
+      <w:r>
+        <w:rPr>
+          <w:rFonts w:cs="Arial"/>
+          <w:lang w:val="en-US"/>
+        </w:rPr>
+        <w:lastRenderedPageBreak/>
+        <w:tab/>
+      </w:r>
+      <w:proofErr w:type="spellStart"/>
+      <w:r>
+        <w:rPr>
+          <w:rFonts w:asciiTheme="minorHAnsi" w:hAnsiTheme="minorHAnsi" w:cstheme="minorHAnsi"/>
+          <w:i/>
+          <w:highlight w:val="lightGray"/>
+          <w:lang w:val="en-US"/>
+        </w:rPr>
+        <w:t>sudo</w:t>
+      </w:r>
+      <w:proofErr w:type="spellEnd"/>
+      <w:r>
+        <w:rPr>
+          <w:rFonts w:asciiTheme="minorHAnsi" w:hAnsiTheme="minorHAnsi" w:cstheme="minorHAnsi"/>
+          <w:i/>
+          <w:highlight w:val="lightGray"/>
+          <w:lang w:val="en-US"/>
+        </w:rPr>
+        <w:t xml:space="preserve"> </w:t>
+      </w:r>
+      <w:proofErr w:type="spellStart"/>
+      <w:r>
+        <w:rPr>
+          <w:rFonts w:asciiTheme="minorHAnsi" w:hAnsiTheme="minorHAnsi" w:cstheme="minorHAnsi"/>
+          <w:i/>
+          <w:highlight w:val="lightGray"/>
+          <w:lang w:val="en-US"/>
+        </w:rPr>
+        <w:t>usermod</w:t>
+      </w:r>
+      <w:proofErr w:type="spellEnd"/>
+      <w:r>
+        <w:rPr>
+          <w:rFonts w:asciiTheme="minorHAnsi" w:hAnsiTheme="minorHAnsi" w:cstheme="minorHAnsi"/>
+          <w:i/>
+          <w:highlight w:val="lightGray"/>
+          <w:lang w:val="en-US"/>
+        </w:rPr>
+        <w:t xml:space="preserve"> -a -G www-data &lt;username&gt;</w:t>
+      </w:r>
+      <w:r>
+        <w:rPr>
+          <w:rFonts w:cs="Arial"/>
+          <w:lang w:val="en-US"/>
+        </w:rPr>
+        <w:t xml:space="preserve"> </w:t>
+      </w:r>
     </w:p>
     <w:p>
       <w:pPr>
         <w:pStyle w:val="ListParagraph"/>
-        <w:ind w:left="1440"/>
-        <w:rPr>
-          <w:lang w:val="en-US"/>
-        </w:rPr>
-      </w:pPr>
-      <w:r>
-        <w:rPr>
-          <w:lang w:val="en-US"/>
-        </w:rPr>
-        <w:t xml:space="preserve">(Sometimes addition to the </w:t>
-      </w:r>
-      <w:proofErr w:type="spellStart"/>
-      <w:r>
-        <w:rPr>
-          <w:lang w:val="en-US"/>
-        </w:rPr>
-        <w:t>sudoers</w:t>
-      </w:r>
-      <w:proofErr w:type="spellEnd"/>
-      <w:r>
-        <w:rPr>
-          <w:lang w:val="en-US"/>
-        </w:rPr>
-        <w:t xml:space="preserve"> list is needed. Run </w:t>
-      </w:r>
-      <w:r>
-        <w:rPr>
-          <w:lang w:val="en-US"/>
-        </w:rPr>
-        <w:t>“</w:t>
-      </w:r>
-      <w:proofErr w:type="spellStart"/>
-      <w:r>
-        <w:rPr>
-          <w:lang w:val="en-US"/>
-        </w:rPr>
-        <w:t>sudo</w:t>
-      </w:r>
-      <w:proofErr w:type="spellEnd"/>
-      <w:r>
-        <w:rPr>
-          <w:lang w:val="en-US"/>
-        </w:rPr>
-        <w:t xml:space="preserve"> </w:t>
-      </w:r>
-      <w:proofErr w:type="spellStart"/>
-      <w:r>
-        <w:rPr>
-          <w:lang w:val="en-US"/>
-        </w:rPr>
-        <w:t>visudo</w:t>
-      </w:r>
-      <w:proofErr w:type="spellEnd"/>
-      <w:r>
-        <w:rPr>
-          <w:lang w:val="en-US"/>
-        </w:rPr>
-        <w:t>”</w:t>
-      </w:r>
-      <w:r>
-        <w:rPr>
-          <w:lang w:val="en-US"/>
-        </w:rPr>
-        <w:t xml:space="preserve"> and add these lines at the end:  </w:t>
-      </w:r>
-      <w:r>
-        <w:rPr>
-          <w:i/>
-          <w:lang w:val="en-US"/>
-        </w:rPr>
-        <w:t xml:space="preserve">www-data ALL=(ALL) </w:t>
-      </w:r>
-      <w:proofErr w:type="gramStart"/>
-      <w:r>
-        <w:rPr>
-          <w:i/>
-          <w:lang w:val="en-US"/>
-        </w:rPr>
-        <w:t>NOPASSWD:ALL</w:t>
-      </w:r>
-      <w:proofErr w:type="gramEnd"/>
-      <w:r>
-        <w:rPr>
-          <w:lang w:val="en-US"/>
-        </w:rPr>
-        <w:t>)</w:t>
+        <w:spacing w:before="240" w:line="480" w:lineRule="auto"/>
+        <w:rPr>
+          <w:lang w:val="en-US"/>
+        </w:rPr>
+      </w:pPr>
+      <w:r>
+        <w:rPr>
+          <w:lang w:val="en-US"/>
+        </w:rPr>
+        <w:t>Please</w:t>
+      </w:r>
+      <w:r>
+        <w:rPr>
+          <w:lang w:val="en-US"/>
+        </w:rPr>
+        <w:t xml:space="preserve"> add write permission to the users in this group by:</w:t>
       </w:r>
     </w:p>
     <w:p>
       <w:pPr>
         <w:pStyle w:val="ListParagraph"/>
+        <w:spacing w:line="480" w:lineRule="auto"/>
         <w:ind w:left="1440"/>
         <w:rPr>
-          <w:lang w:val="en-US"/>
-        </w:rPr>
-      </w:pPr>
-      <w:bookmarkStart w:id="12" w:name="__DdeLink__245_1556530962"/>
-      <w:bookmarkEnd w:id="12"/>
+          <w:rFonts w:asciiTheme="minorHAnsi" w:hAnsiTheme="minorHAnsi"/>
+          <w:lang w:val="en-US"/>
+        </w:rPr>
+      </w:pPr>
+      <w:proofErr w:type="spellStart"/>
+      <w:r>
+        <w:rPr>
+          <w:rFonts w:asciiTheme="minorHAnsi" w:hAnsiTheme="minorHAnsi"/>
+          <w:i/>
+          <w:iCs/>
+          <w:highlight w:val="lightGray"/>
+          <w:lang w:val="en-US"/>
+        </w:rPr>
+        <w:t>sudo</w:t>
+      </w:r>
+      <w:proofErr w:type="spellEnd"/>
+      <w:r>
+        <w:rPr>
+          <w:rFonts w:asciiTheme="minorHAnsi" w:hAnsiTheme="minorHAnsi"/>
+          <w:i/>
+          <w:iCs/>
+          <w:highlight w:val="lightGray"/>
+          <w:lang w:val="en-US"/>
+        </w:rPr>
+        <w:t xml:space="preserve"> </w:t>
+      </w:r>
+      <w:proofErr w:type="spellStart"/>
+      <w:r>
+        <w:rPr>
+          <w:rFonts w:asciiTheme="minorHAnsi" w:hAnsiTheme="minorHAnsi"/>
+          <w:i/>
+          <w:iCs/>
+          <w:highlight w:val="lightGray"/>
+          <w:lang w:val="en-US"/>
+        </w:rPr>
+        <w:t>chmod</w:t>
+      </w:r>
+      <w:proofErr w:type="spellEnd"/>
+      <w:r>
+        <w:rPr>
+          <w:rFonts w:asciiTheme="minorHAnsi" w:hAnsiTheme="minorHAnsi"/>
+          <w:i/>
+          <w:iCs/>
+          <w:highlight w:val="lightGray"/>
+          <w:lang w:val="en-US"/>
+        </w:rPr>
+        <w:t xml:space="preserve"> -R 0777 /var/www/</w:t>
+      </w:r>
     </w:p>
     <w:p>
       <w:pPr>
         <w:pStyle w:val="ListParagraph"/>
-        <w:ind w:left="1440"/>
-        <w:rPr>
-          <w:lang w:val="en-US"/>
-        </w:rPr>
-      </w:pPr>
-      <w:r>
-        <w:rPr>
-          <w:lang w:val="en-US"/>
-        </w:rPr>
-        <w:t xml:space="preserve">After any configuration change, a restart of apache service is necessary: </w:t>
+        <w:rPr>
+          <w:rFonts w:asciiTheme="minorHAnsi" w:hAnsiTheme="minorHAnsi" w:cstheme="minorHAnsi"/>
+          <w:i/>
+          <w:lang w:val="en-US"/>
+        </w:rPr>
+      </w:pPr>
+      <w:r>
+        <w:rPr>
+          <w:u w:val="single"/>
+          <w:lang w:val="en-US"/>
+        </w:rPr>
+        <w:t>NOTE:</w:t>
+      </w:r>
+      <w:r>
+        <w:rPr>
+          <w:lang w:val="en-US"/>
+        </w:rPr>
+        <w:t xml:space="preserve"> </w:t>
+      </w:r>
+      <w:r>
+        <w:rPr>
+          <w:lang w:val="en-US"/>
+        </w:rPr>
+        <w:t>In the conformance software, there are processes that requires permission to be run. If the group does</w:t>
+      </w:r>
+      <w:r>
+        <w:rPr>
+          <w:lang w:val="en-US"/>
+        </w:rPr>
+        <w:t xml:space="preserve"> not have the permission to run the processes without password,</w:t>
+      </w:r>
+      <w:r>
+        <w:rPr>
+          <w:lang w:val="en-US"/>
+        </w:rPr>
+        <w:t xml:space="preserve"> </w:t>
+      </w:r>
+      <w:r>
+        <w:rPr>
+          <w:lang w:val="en-US"/>
+        </w:rPr>
+        <w:t>an</w:t>
+      </w:r>
+      <w:r>
+        <w:rPr>
+          <w:lang w:val="en-US"/>
+        </w:rPr>
+        <w:t xml:space="preserve"> </w:t>
+      </w:r>
+      <w:r>
+        <w:rPr>
+          <w:lang w:val="en-US"/>
+        </w:rPr>
+        <w:t>addition</w:t>
+      </w:r>
+      <w:r>
+        <w:rPr>
+          <w:lang w:val="en-US"/>
+        </w:rPr>
+        <w:t xml:space="preserve"> </w:t>
+      </w:r>
+      <w:r>
+        <w:rPr>
+          <w:lang w:val="en-US"/>
+        </w:rPr>
+        <w:t xml:space="preserve">to the </w:t>
+      </w:r>
+      <w:r>
+        <w:rPr>
+          <w:lang w:val="en-US"/>
+        </w:rPr>
+        <w:t>“</w:t>
+      </w:r>
+      <w:proofErr w:type="spellStart"/>
+      <w:r>
+        <w:rPr>
+          <w:lang w:val="en-US"/>
+        </w:rPr>
+        <w:t>sudoers</w:t>
+      </w:r>
+      <w:proofErr w:type="spellEnd"/>
+      <w:r>
+        <w:rPr>
+          <w:lang w:val="en-US"/>
+        </w:rPr>
+        <w:t>”</w:t>
+      </w:r>
+      <w:r>
+        <w:rPr>
+          <w:lang w:val="en-US"/>
+        </w:rPr>
+        <w:t xml:space="preserve"> list is needed. </w:t>
+      </w:r>
+      <w:r>
+        <w:rPr>
+          <w:lang w:val="en-US"/>
+        </w:rPr>
+        <w:t>In that case, type</w:t>
+      </w:r>
+      <w:r>
+        <w:rPr>
+          <w:lang w:val="en-US"/>
+        </w:rPr>
+        <w:t xml:space="preserve"> </w:t>
+      </w:r>
+      <w:r>
+        <w:rPr>
+          <w:lang w:val="en-US"/>
+        </w:rPr>
+        <w:t>“</w:t>
+      </w:r>
+      <w:proofErr w:type="spellStart"/>
+      <w:r>
+        <w:rPr>
+          <w:rFonts w:asciiTheme="minorHAnsi" w:hAnsiTheme="minorHAnsi" w:cstheme="minorHAnsi"/>
+          <w:i/>
+          <w:highlight w:val="lightGray"/>
+          <w:lang w:val="en-US"/>
+        </w:rPr>
+        <w:t>sudo</w:t>
+      </w:r>
+      <w:proofErr w:type="spellEnd"/>
+      <w:r>
+        <w:rPr>
+          <w:rFonts w:asciiTheme="minorHAnsi" w:hAnsiTheme="minorHAnsi" w:cstheme="minorHAnsi"/>
+          <w:i/>
+          <w:highlight w:val="lightGray"/>
+          <w:lang w:val="en-US"/>
+        </w:rPr>
+        <w:t xml:space="preserve"> </w:t>
+      </w:r>
+      <w:proofErr w:type="spellStart"/>
+      <w:r>
+        <w:rPr>
+          <w:rFonts w:asciiTheme="minorHAnsi" w:hAnsiTheme="minorHAnsi" w:cstheme="minorHAnsi"/>
+          <w:i/>
+          <w:highlight w:val="lightGray"/>
+          <w:lang w:val="en-US"/>
+        </w:rPr>
+        <w:t>visudo</w:t>
+      </w:r>
+      <w:proofErr w:type="spellEnd"/>
+      <w:r>
+        <w:rPr>
+          <w:lang w:val="en-US"/>
+        </w:rPr>
+        <w:t>”</w:t>
+      </w:r>
+      <w:r>
+        <w:rPr>
+          <w:lang w:val="en-US"/>
+        </w:rPr>
+        <w:t xml:space="preserve"> and add these lines at the end:  </w:t>
+      </w:r>
+      <w:r>
+        <w:rPr>
+          <w:rFonts w:asciiTheme="minorHAnsi" w:hAnsiTheme="minorHAnsi" w:cstheme="minorHAnsi"/>
+          <w:i/>
+          <w:highlight w:val="lightGray"/>
+          <w:lang w:val="en-US"/>
+        </w:rPr>
+        <w:t>www-data ALL=NOPASSWD:</w:t>
+      </w:r>
+      <w:r>
+        <w:rPr>
+          <w:rFonts w:asciiTheme="minorHAnsi" w:hAnsiTheme="minorHAnsi" w:cstheme="minorHAnsi"/>
+          <w:i/>
+          <w:highlight w:val="lightGray"/>
+          <w:lang w:val="en-US"/>
+        </w:rPr>
+        <w:t xml:space="preserve"> </w:t>
+      </w:r>
+      <w:r>
+        <w:rPr>
+          <w:rFonts w:asciiTheme="minorHAnsi" w:hAnsiTheme="minorHAnsi" w:cstheme="minorHAnsi"/>
+          <w:i/>
+          <w:highlight w:val="lightGray"/>
+          <w:lang w:val="en-US"/>
+        </w:rPr>
+        <w:t>ALL</w:t>
       </w:r>
     </w:p>
     <w:p>
       <w:pPr>
+        <w:rPr>
+          <w:lang w:val="en-US"/>
+        </w:rPr>
+      </w:pPr>
+      <w:bookmarkStart w:id="14" w:name="__DdeLink__245_1556530962"/>
+      <w:bookmarkEnd w:id="14"/>
+    </w:p>
+    <w:p>
+      <w:pPr>
+        <w:pStyle w:val="ListParagraph"/>
+        <w:spacing w:line="480" w:lineRule="auto"/>
+        <w:rPr>
+          <w:lang w:val="en-US"/>
+        </w:rPr>
+      </w:pPr>
+      <w:r>
+        <w:rPr>
+          <w:lang w:val="en-US"/>
+        </w:rPr>
+        <w:t>After any configuration change, a restart of apache service is necessary</w:t>
+      </w:r>
+      <w:r>
+        <w:rPr>
+          <w:lang w:val="en-US"/>
+        </w:rPr>
+        <w:t>.</w:t>
+      </w:r>
+      <w:r>
+        <w:rPr>
+          <w:lang w:val="en-US"/>
+        </w:rPr>
+        <w:t xml:space="preserve"> </w:t>
+      </w:r>
+    </w:p>
+    <w:p>
+      <w:pPr>
         <w:pStyle w:val="ListParagraph"/>
         <w:ind w:left="1440"/>
         <w:rPr>
@@ -3953,6 +5140,7 @@
           <w:rFonts w:asciiTheme="minorHAnsi" w:hAnsiTheme="minorHAnsi"/>
           <w:i/>
           <w:iCs/>
+          <w:highlight w:val="lightGray"/>
           <w:lang w:val="en-US"/>
         </w:rPr>
         <w:t>sudo</w:t>
@@ -3963,6 +5151,7 @@
           <w:rFonts w:asciiTheme="minorHAnsi" w:hAnsiTheme="minorHAnsi"/>
           <w:i/>
           <w:iCs/>
+          <w:highlight w:val="lightGray"/>
           <w:lang w:val="en-US"/>
         </w:rPr>
         <w:t xml:space="preserve"> service apache2 restart</w:t>
@@ -3975,66 +5164,90 @@
           <w:ilvl w:val="0"/>
           <w:numId w:val="47"/>
         </w:numPr>
-        <w:spacing w:before="240"/>
-        <w:rPr>
+        <w:spacing w:before="240" w:line="480" w:lineRule="auto"/>
+        <w:rPr>
+          <w:b/>
           <w:iCs/>
           <w:lang w:val="en-US"/>
         </w:rPr>
       </w:pPr>
       <w:r>
         <w:rPr>
+          <w:b/>
           <w:iCs/>
           <w:lang w:val="en-US"/>
         </w:rPr>
-        <w:t>Install python</w:t>
+        <w:t xml:space="preserve">Install </w:t>
+      </w:r>
+      <w:r>
+        <w:rPr>
+          <w:b/>
+          <w:iCs/>
+          <w:lang w:val="en-US"/>
+        </w:rPr>
+        <w:t>P</w:t>
+      </w:r>
+      <w:r>
+        <w:rPr>
+          <w:b/>
+          <w:iCs/>
+          <w:lang w:val="en-US"/>
+        </w:rPr>
+        <w:t>ython</w:t>
+      </w:r>
+      <w:r>
+        <w:rPr>
+          <w:b/>
+          <w:iCs/>
+          <w:lang w:val="en-US"/>
+        </w:rPr>
+        <w:t>:</w:t>
       </w:r>
     </w:p>
     <w:p>
       <w:pPr>
         <w:pStyle w:val="ListParagraph"/>
-        <w:numPr>
-          <w:ilvl w:val="1"/>
-          <w:numId w:val="47"/>
-        </w:numPr>
-        <w:rPr>
-          <w:rFonts w:asciiTheme="minorHAnsi" w:hAnsiTheme="minorHAnsi"/>
-          <w:i/>
+        <w:spacing w:line="480" w:lineRule="auto"/>
+        <w:rPr>
+          <w:rFonts w:cs="Arial"/>
           <w:iCs/>
           <w:lang w:val="en-US"/>
         </w:rPr>
       </w:pPr>
-      <w:proofErr w:type="spellStart"/>
-      <w:r>
-        <w:rPr>
-          <w:rFonts w:asciiTheme="minorHAnsi" w:hAnsiTheme="minorHAnsi"/>
-          <w:i/>
+      <w:r>
+        <w:rPr>
+          <w:rFonts w:cs="Arial"/>
           <w:iCs/>
           <w:lang w:val="en-US"/>
         </w:rPr>
-        <w:t>sudo</w:t>
-      </w:r>
-      <w:proofErr w:type="spellEnd"/>
-      <w:r>
-        <w:rPr>
-          <w:rFonts w:asciiTheme="minorHAnsi" w:hAnsiTheme="minorHAnsi"/>
-          <w:i/>
+        <w:t>For insta</w:t>
+      </w:r>
+      <w:r>
+        <w:rPr>
+          <w:rFonts w:cs="Arial"/>
           <w:iCs/>
           <w:lang w:val="en-US"/>
         </w:rPr>
-        <w:t xml:space="preserve"> apt-get install python2.7</w:t>
+        <w:t xml:space="preserve">lling </w:t>
+      </w:r>
+      <w:r>
+        <w:rPr>
+          <w:rFonts w:cs="Arial"/>
+          <w:iCs/>
+          <w:lang w:val="en-US"/>
+        </w:rPr>
+        <w:t>Python, please run the following commands.</w:t>
       </w:r>
     </w:p>
     <w:p>
       <w:pPr>
         <w:pStyle w:val="ListParagraph"/>
-        <w:numPr>
-          <w:ilvl w:val="1"/>
-          <w:numId w:val="47"/>
-        </w:numPr>
+        <w:ind w:left="1440"/>
         <w:rPr>
           <w:rFonts w:asciiTheme="minorHAnsi" w:hAnsiTheme="minorHAnsi"/>
           <w:i/>
           <w:iCs/>
+          <w:highlight w:val="lightGray"/>
           <w:lang w:val="en-US"/>
         </w:rPr>
       </w:pPr>
@@ -4044,6 +5257,7 @@
           <w:rFonts w:asciiTheme="minorHAnsi" w:hAnsiTheme="minorHAnsi"/>
           <w:i/>
           <w:iCs/>
+          <w:highlight w:val="lightGray"/>
           <w:lang w:val="en-US"/>
         </w:rPr>
         <w:t>sudo</w:t>
@@ -4054,22 +5268,21 @@
           <w:rFonts w:asciiTheme="minorHAnsi" w:hAnsiTheme="minorHAnsi"/>
           <w:i/>
           <w:iCs/>
-          <w:lang w:val="en-US"/>
-        </w:rPr>
-        <w:t xml:space="preserve"> apt-get install python-pip</w:t>
+          <w:highlight w:val="lightGray"/>
+          <w:lang w:val="en-US"/>
+        </w:rPr>
+        <w:t xml:space="preserve"> apt-get install python2.7</w:t>
       </w:r>
     </w:p>
     <w:p>
       <w:pPr>
         <w:pStyle w:val="ListParagraph"/>
-        <w:numPr>
-          <w:ilvl w:val="1"/>
-          <w:numId w:val="47"/>
-        </w:numPr>
+        <w:ind w:left="1440"/>
         <w:rPr>
           <w:rFonts w:asciiTheme="minorHAnsi" w:hAnsiTheme="minorHAnsi"/>
           <w:i/>
           <w:iCs/>
+          <w:highlight w:val="lightGray"/>
           <w:lang w:val="en-US"/>
         </w:rPr>
       </w:pPr>
@@ -4079,6 +5292,7 @@
           <w:rFonts w:asciiTheme="minorHAnsi" w:hAnsiTheme="minorHAnsi"/>
           <w:i/>
           <w:iCs/>
+          <w:highlight w:val="lightGray"/>
           <w:lang w:val="en-US"/>
         </w:rPr>
         <w:t>sudo</w:t>
@@ -4089,6 +5303,41 @@
           <w:rFonts w:asciiTheme="minorHAnsi" w:hAnsiTheme="minorHAnsi"/>
           <w:i/>
           <w:iCs/>
+          <w:highlight w:val="lightGray"/>
+          <w:lang w:val="en-US"/>
+        </w:rPr>
+        <w:t xml:space="preserve"> apt-get install python-pip</w:t>
+      </w:r>
+    </w:p>
+    <w:p>
+      <w:pPr>
+        <w:pStyle w:val="ListParagraph"/>
+        <w:ind w:left="1440"/>
+        <w:rPr>
+          <w:rFonts w:asciiTheme="minorHAnsi" w:hAnsiTheme="minorHAnsi"/>
+          <w:i/>
+          <w:iCs/>
+          <w:lang w:val="en-US"/>
+        </w:rPr>
+      </w:pPr>
+      <w:proofErr w:type="spellStart"/>
+      <w:r>
+        <w:rPr>
+          <w:rFonts w:asciiTheme="minorHAnsi" w:hAnsiTheme="minorHAnsi"/>
+          <w:i/>
+          <w:iCs/>
+          <w:highlight w:val="lightGray"/>
+          <w:lang w:val="en-US"/>
+        </w:rPr>
+        <w:t>sudo</w:t>
+      </w:r>
+      <w:proofErr w:type="spellEnd"/>
+      <w:r>
+        <w:rPr>
+          <w:rFonts w:asciiTheme="minorHAnsi" w:hAnsiTheme="minorHAnsi"/>
+          <w:i/>
+          <w:iCs/>
+          <w:highlight w:val="lightGray"/>
           <w:lang w:val="en-US"/>
         </w:rPr>
         <w:t xml:space="preserve"> apt-get install python-matplotlib</w:t>
@@ -4101,14 +5350,16 @@
           <w:ilvl w:val="0"/>
           <w:numId w:val="47"/>
         </w:numPr>
-        <w:spacing w:before="240"/>
-        <w:rPr>
+        <w:spacing w:before="240" w:line="480" w:lineRule="auto"/>
+        <w:rPr>
+          <w:b/>
           <w:iCs/>
           <w:lang w:val="en-US"/>
         </w:rPr>
       </w:pPr>
       <w:r>
         <w:rPr>
+          <w:b/>
           <w:iCs/>
           <w:lang w:val="en-US"/>
         </w:rPr>
@@ -4138,6 +5389,7 @@
     <w:p>
       <w:pPr>
         <w:pStyle w:val="ListParagraph"/>
+        <w:spacing w:line="360" w:lineRule="auto"/>
         <w:ind w:left="1440" w:firstLine="360"/>
         <w:rPr>
           <w:rFonts w:asciiTheme="minorHAnsi" w:hAnsiTheme="minorHAnsi"/>
@@ -4152,6 +5404,7 @@
           <w:rFonts w:asciiTheme="minorHAnsi" w:hAnsiTheme="minorHAnsi"/>
           <w:i/>
           <w:iCs/>
+          <w:highlight w:val="lightGray"/>
           <w:lang w:val="en-US"/>
         </w:rPr>
         <w:t>sudo</w:t>
@@ -4162,6 +5415,7 @@
           <w:rFonts w:asciiTheme="minorHAnsi" w:hAnsiTheme="minorHAnsi"/>
           <w:i/>
           <w:iCs/>
+          <w:highlight w:val="lightGray"/>
           <w:lang w:val="en-US"/>
         </w:rPr>
         <w:t xml:space="preserve"> apt-get install ant</w:t>
@@ -4190,6 +5444,7 @@
     <w:p>
       <w:pPr>
         <w:pStyle w:val="ListParagraph"/>
+        <w:spacing w:line="360" w:lineRule="auto"/>
         <w:ind w:left="1440" w:firstLine="360"/>
         <w:rPr>
           <w:rFonts w:asciiTheme="minorHAnsi" w:hAnsiTheme="minorHAnsi"/>
@@ -4204,6 +5459,7 @@
           <w:rFonts w:asciiTheme="minorHAnsi" w:hAnsiTheme="minorHAnsi"/>
           <w:i/>
           <w:iCs/>
+          <w:highlight w:val="lightGray"/>
           <w:lang w:val="en-US"/>
         </w:rPr>
         <w:t>sudo</w:t>
@@ -4214,6 +5470,7 @@
           <w:rFonts w:asciiTheme="minorHAnsi" w:hAnsiTheme="minorHAnsi"/>
           <w:i/>
           <w:iCs/>
+          <w:highlight w:val="lightGray"/>
           <w:lang w:val="en-US"/>
         </w:rPr>
         <w:t xml:space="preserve"> apt-get install php-xml</w:t>
@@ -4247,6 +5504,34 @@
         </w:rPr>
         <w:t>++ package</w:t>
       </w:r>
+      <w:r>
+        <w:rPr>
+          <w:iCs/>
+          <w:lang w:val="en-US"/>
+        </w:rPr>
+        <w:t xml:space="preserve">, </w:t>
+      </w:r>
+      <w:r>
+        <w:rPr>
+          <w:iCs/>
+          <w:lang w:val="en-US"/>
+        </w:rPr>
+        <w:t>required if the system</w:t>
+      </w:r>
+      <w:r>
+        <w:rPr>
+          <w:iCs/>
+          <w:lang w:val="en-US"/>
+        </w:rPr>
+        <w:t xml:space="preserve"> is 64-bit and</w:t>
+      </w:r>
+      <w:r>
+        <w:rPr>
+          <w:iCs/>
+          <w:lang w:val="en-US"/>
+        </w:rPr>
+        <w:t xml:space="preserve"> does not have 32-bit support</w:t>
+      </w:r>
     </w:p>
     <w:p>
       <w:pPr>
@@ -4263,6 +5548,7 @@
           <w:rFonts w:asciiTheme="minorHAnsi" w:hAnsiTheme="minorHAnsi"/>
           <w:i/>
           <w:iCs/>
+          <w:highlight w:val="lightGray"/>
           <w:lang w:val="en-US"/>
         </w:rPr>
         <w:t>sudo</w:t>
@@ -4273,6 +5559,7 @@
           <w:rFonts w:asciiTheme="minorHAnsi" w:hAnsiTheme="minorHAnsi"/>
           <w:i/>
           <w:iCs/>
+          <w:highlight w:val="lightGray"/>
           <w:lang w:val="en-US"/>
         </w:rPr>
         <w:t xml:space="preserve"> apt-get install </w:t>
@@ -4283,6 +5570,7 @@
           <w:rFonts w:asciiTheme="minorHAnsi" w:hAnsiTheme="minorHAnsi"/>
           <w:i/>
           <w:iCs/>
+          <w:highlight w:val="lightGray"/>
           <w:lang w:val="en-US"/>
         </w:rPr>
         <w:t>libstdc</w:t>
@@ -4293,6 +5581,7 @@
           <w:rFonts w:asciiTheme="minorHAnsi" w:hAnsiTheme="minorHAnsi"/>
           <w:i/>
           <w:iCs/>
+          <w:highlight w:val="lightGray"/>
           <w:lang w:val="en-US"/>
         </w:rPr>
         <w:t>++</w:t>
@@ -4303,6 +5592,7 @@
           <w:rFonts w:asciiTheme="minorHAnsi" w:hAnsiTheme="minorHAnsi"/>
           <w:i/>
           <w:iCs/>
+          <w:highlight w:val="lightGray"/>
           <w:lang w:val="en-US"/>
         </w:rPr>
         <w:t>6:i</w:t>
@@ -4313,6 +5603,7 @@
           <w:rFonts w:asciiTheme="minorHAnsi" w:hAnsiTheme="minorHAnsi"/>
           <w:i/>
           <w:iCs/>
+          <w:highlight w:val="lightGray"/>
           <w:lang w:val="en-US"/>
         </w:rPr>
         <w:t>386</w:t>
@@ -4351,11 +5642,6 @@
     </w:p>
     <w:p>
       <w:pPr>
-        <w:pStyle w:val="ListParagraph"/>
-        <w:numPr>
-          <w:ilvl w:val="0"/>
-          <w:numId w:val="47"/>
-        </w:numPr>
         <w:jc w:val="left"/>
         <w:rPr>
           <w:iCs/>
@@ -4367,10 +5653,43 @@
           <w:iCs/>
           <w:lang w:val="en-US"/>
         </w:rPr>
-        <w:t>If everything works correctly, you should be able to be open the Frontend conformance software in your browser by navigating to:</w:t>
-      </w:r>
-      <w:bookmarkStart w:id="13" w:name="_GoBack"/>
-      <w:bookmarkEnd w:id="13"/>
+        <w:t xml:space="preserve">If everything works correctly, you should be able to </w:t>
+      </w:r>
+      <w:r>
+        <w:rPr>
+          <w:iCs/>
+          <w:lang w:val="en-US"/>
+        </w:rPr>
+        <w:t xml:space="preserve">open </w:t>
+      </w:r>
+      <w:r>
+        <w:rPr>
+          <w:iCs/>
+          <w:lang w:val="en-US"/>
+        </w:rPr>
+        <w:t xml:space="preserve">and start </w:t>
+      </w:r>
+      <w:r>
+        <w:rPr>
+          <w:iCs/>
+          <w:lang w:val="en-US"/>
+        </w:rPr>
+        <w:t>us</w:t>
+      </w:r>
+      <w:r>
+        <w:rPr>
+          <w:iCs/>
+          <w:lang w:val="en-US"/>
+        </w:rPr>
+        <w:t>ing</w:t>
+      </w:r>
+      <w:r>
+        <w:rPr>
+          <w:iCs/>
+          <w:lang w:val="en-US"/>
+        </w:rPr>
+        <w:t xml:space="preserve"> the Frontend conformance software in your browser by navigating to:</w:t>
+      </w:r>
     </w:p>
     <w:p>
       <w:pPr>
@@ -4382,85 +5701,94 @@
           <w:lang w:val="en-US"/>
         </w:rPr>
       </w:pPr>
+      <w:hyperlink r:id="rId15" w:history="1">
+        <w:r>
+          <w:rPr>
+            <w:rStyle w:val="Hyperlink"/>
+            <w:i/>
+            <w:iCs/>
+            <w:lang w:val="en-US"/>
+          </w:rPr>
+          <w:t>http://localhost/</w:t>
+        </w:r>
+        <w:r>
+          <w:rPr>
+            <w:rStyle w:val="Hyperlink"/>
+            <w:i/>
+          </w:rPr>
+          <w:t>&lt;</w:t>
+        </w:r>
+        <w:proofErr w:type="spellStart"/>
+        <w:r>
+          <w:rPr>
+            <w:rStyle w:val="Hyperlink"/>
+            <w:i/>
+          </w:rPr>
+          <w:t>Repository_Frontend</w:t>
+        </w:r>
+        <w:proofErr w:type="spellEnd"/>
+        <w:r>
+          <w:rPr>
+            <w:rStyle w:val="Hyperlink"/>
+            <w:i/>
+          </w:rPr>
+          <w:t>&gt;</w:t>
+        </w:r>
+        <w:r>
+          <w:rPr>
+            <w:rStyle w:val="Hyperlink"/>
+            <w:i/>
+            <w:iCs/>
+            <w:lang w:val="en-US"/>
+          </w:rPr>
+          <w:t>/</w:t>
+        </w:r>
+        <w:proofErr w:type="spellStart"/>
+        <w:r>
+          <w:rPr>
+            <w:rStyle w:val="Hyperlink"/>
+            <w:i/>
+            <w:iCs/>
+            <w:lang w:val="en-US"/>
+          </w:rPr>
+          <w:t>webfe</w:t>
+        </w:r>
+        <w:proofErr w:type="spellEnd"/>
+        <w:r>
+          <w:rPr>
+            <w:rStyle w:val="Hyperlink"/>
+            <w:i/>
+            <w:iCs/>
+            <w:lang w:val="en-US"/>
+          </w:rPr>
+          <w:t>/</w:t>
+        </w:r>
+        <w:proofErr w:type="spellStart"/>
+        <w:r>
+          <w:rPr>
+            <w:rStyle w:val="Hyperlink"/>
+            <w:i/>
+            <w:iCs/>
+            <w:lang w:val="en-US"/>
+          </w:rPr>
+          <w:t>conformancetest.php</w:t>
+        </w:r>
+        <w:proofErr w:type="spellEnd"/>
+      </w:hyperlink>
       <w:r>
         <w:rPr>
           <w:i/>
           <w:iCs/>
           <w:lang w:val="en-US"/>
         </w:rPr>
-        <w:t>http://localhost/</w:t>
-      </w:r>
-      <w:r>
-        <w:rPr>
-          <w:rStyle w:val="Hyperlink"/>
-          <w:i/>
-          <w:color w:val="auto"/>
-          <w:u w:val="none"/>
-        </w:rPr>
-        <w:t>&lt;</w:t>
-      </w:r>
-      <w:proofErr w:type="spellStart"/>
-      <w:r>
-        <w:rPr>
-          <w:rStyle w:val="Hyperlink"/>
-          <w:i/>
-          <w:color w:val="auto"/>
-          <w:u w:val="none"/>
-        </w:rPr>
-        <w:t>Repository_Frontend</w:t>
-      </w:r>
-      <w:proofErr w:type="spellEnd"/>
-      <w:r>
-        <w:rPr>
-          <w:rStyle w:val="Hyperlink"/>
-          <w:i/>
-          <w:color w:val="auto"/>
-          <w:u w:val="none"/>
-        </w:rPr>
-        <w:t>&gt;</w:t>
-      </w:r>
-      <w:r>
-        <w:rPr>
-          <w:i/>
-          <w:iCs/>
-          <w:lang w:val="en-US"/>
-        </w:rPr>
-        <w:t>/</w:t>
-      </w:r>
-      <w:proofErr w:type="spellStart"/>
-      <w:r>
-        <w:rPr>
-          <w:i/>
-          <w:iCs/>
-          <w:lang w:val="en-US"/>
-        </w:rPr>
-        <w:t>webfe</w:t>
-      </w:r>
-      <w:proofErr w:type="spellEnd"/>
-      <w:r>
-        <w:rPr>
-          <w:i/>
-          <w:iCs/>
-          <w:lang w:val="en-US"/>
-        </w:rPr>
-        <w:t>/</w:t>
-      </w:r>
-      <w:proofErr w:type="spellStart"/>
-      <w:r>
-        <w:rPr>
-          <w:i/>
-          <w:iCs/>
-          <w:lang w:val="en-US"/>
-        </w:rPr>
-        <w:t>conformancetest.php</w:t>
-      </w:r>
-      <w:proofErr w:type="spellEnd"/>
+        <w:t xml:space="preserve"> </w:t>
+      </w:r>
     </w:p>
     <w:sectPr>
-      <w:headerReference w:type="default" r:id="rId15"/>
-      <w:footerReference w:type="default" r:id="rId16"/>
-      <w:headerReference w:type="first" r:id="rId17"/>
-      <w:footerReference w:type="first" r:id="rId18"/>
+      <w:headerReference w:type="default" r:id="rId16"/>
+      <w:footerReference w:type="default" r:id="rId17"/>
+      <w:headerReference w:type="first" r:id="rId18"/>
+      <w:footerReference w:type="first" r:id="rId19"/>
       <w:pgSz w:w="12240" w:h="15840"/>
       <w:pgMar w:top="1440" w:right="1440" w:bottom="1440" w:left="1440" w:header="720" w:footer="720" w:gutter="0"/>
       <w:pgNumType w:start="1"/>
@@ -4482,6 +5810,11 @@
     </w:p>
     <w:p/>
     <w:p/>
+    <w:p/>
+    <w:p/>
+    <w:p/>
+    <w:p/>
+    <w:p/>
   </w:endnote>
   <w:endnote w:type="continuationSeparator" w:id="0">
     <w:p>
@@ -4489,6 +5822,11 @@
         <w:continuationSeparator/>
       </w:r>
     </w:p>
+    <w:p/>
+    <w:p/>
+    <w:p/>
+    <w:p/>
+    <w:p/>
     <w:p/>
     <w:p/>
   </w:endnote>
@@ -4549,6 +5887,7 @@
               <w:lang w:val="de-DE"/>
             </w:rPr>
           </w:pPr>
+          <w:proofErr w:type="spellStart"/>
           <w:r>
             <w:rPr>
               <w:rFonts w:ascii="Bookman Old Style" w:hAnsi="Bookman Old Style"/>
@@ -4557,7 +5896,18 @@
               <w:szCs w:val="16"/>
               <w:lang w:val="de-DE"/>
             </w:rPr>
-            <w:t>Brecherspitzstraße 8</w:t>
+            <w:t>Brecherspitzstraße</w:t>
+          </w:r>
+          <w:proofErr w:type="spellEnd"/>
+          <w:r>
+            <w:rPr>
+              <w:rFonts w:ascii="Bookman Old Style" w:hAnsi="Bookman Old Style"/>
+              <w:color w:val="808080"/>
+              <w:sz w:val="16"/>
+              <w:szCs w:val="16"/>
+              <w:lang w:val="de-DE"/>
+            </w:rPr>
+            <w:t xml:space="preserve"> 8</w:t>
           </w:r>
         </w:p>
         <w:p>
@@ -4692,6 +6042,7 @@
               <w:lang w:val="de-DE"/>
             </w:rPr>
           </w:pPr>
+          <w:proofErr w:type="spellStart"/>
           <w:r>
             <w:rPr>
               <w:rFonts w:ascii="Bookman Old Style" w:hAnsi="Bookman Old Style"/>
@@ -4700,7 +6051,18 @@
               <w:szCs w:val="16"/>
               <w:lang w:val="de-DE"/>
             </w:rPr>
-            <w:t>Brecherspitzstraße 8</w:t>
+            <w:t>Brecherspitzstraße</w:t>
+          </w:r>
+          <w:proofErr w:type="spellEnd"/>
+          <w:r>
+            <w:rPr>
+              <w:rFonts w:ascii="Bookman Old Style" w:hAnsi="Bookman Old Style"/>
+              <w:color w:val="808080"/>
+              <w:sz w:val="16"/>
+              <w:szCs w:val="16"/>
+              <w:lang w:val="de-DE"/>
+            </w:rPr>
+            <w:t xml:space="preserve"> 8</w:t>
           </w:r>
         </w:p>
         <w:p>
@@ -4790,6 +6152,11 @@
     </w:p>
     <w:p/>
     <w:p/>
+    <w:p/>
+    <w:p/>
+    <w:p/>
+    <w:p/>
+    <w:p/>
   </w:footnote>
   <w:footnote w:type="continuationSeparator" w:id="0">
     <w:p>
@@ -4797,6 +6164,11 @@
         <w:continuationSeparator/>
       </w:r>
     </w:p>
+    <w:p/>
+    <w:p/>
+    <w:p/>
+    <w:p/>
+    <w:p/>
     <w:p/>
     <w:p/>
   </w:footnote>
@@ -5031,6 +6403,11 @@
     </w:pPr>
   </w:p>
   <w:p/>
+  <w:p/>
+  <w:p/>
+  <w:p/>
+  <w:p/>
+  <w:p/>
 </w:hdr>
 </file>
 
@@ -5145,12 +6522,21 @@
               <w:color w:val="808080"/>
             </w:rPr>
           </w:pPr>
+          <w:proofErr w:type="spellStart"/>
           <w:r>
             <w:rPr>
               <w:rFonts w:ascii="Bookman Old Style" w:hAnsi="Bookman Old Style"/>
               <w:color w:val="808080"/>
             </w:rPr>
-            <w:t>Nomor Research GmbH</w:t>
+            <w:t>Nomor</w:t>
+          </w:r>
+          <w:proofErr w:type="spellEnd"/>
+          <w:r>
+            <w:rPr>
+              <w:rFonts w:ascii="Bookman Old Style" w:hAnsi="Bookman Old Style"/>
+              <w:color w:val="808080"/>
+            </w:rPr>
+            <w:t xml:space="preserve"> Research GmbH</w:t>
           </w:r>
         </w:p>
       </w:tc>
@@ -8177,7 +9563,7 @@
   <w:abstractNum w:abstractNumId="29" w15:restartNumberingAfterBreak="0">
     <w:nsid w:val="60DC2456"/>
     <w:multiLevelType w:val="hybridMultilevel"/>
-    <w:tmpl w:val="48846F68"/>
+    <w:tmpl w:val="4D86931E"/>
     <w:lvl w:ilvl="0" w:tplc="0409000F">
       <w:start w:val="1"/>
       <w:numFmt w:val="decimal"/>
@@ -10738,6 +12124,18 @@
       <w:shd w:val="clear" w:color="auto" w:fill="E1DFDD"/>
     </w:rPr>
   </w:style>
+  <w:style w:type="character" w:styleId="FollowedHyperlink">
+    <w:name w:val="FollowedHyperlink"/>
+    <w:basedOn w:val="DefaultParagraphFont"/>
+    <w:uiPriority w:val="99"/>
+    <w:semiHidden/>
+    <w:unhideWhenUsed/>
+    <w:rsid w:val="0029757A"/>
+    <w:rPr>
+      <w:color w:val="954F72" w:themeColor="followedHyperlink"/>
+      <w:u w:val="single"/>
+    </w:rPr>
+  </w:style>
 </w:styles>
 </file>
 
@@ -11007,7 +12405,7 @@
 </file>
 
 <file path=customXml/itemProps1.xml><?xml version="1.0" encoding="utf-8"?>
-<ds:datastoreItem xmlns:ds="http://schemas.openxmlformats.org/officeDocument/2006/customXml" ds:itemID="{BD3D6143-4097-40B4-90A5-541EF687C067}">
+<ds:datastoreItem xmlns:ds="http://schemas.openxmlformats.org/officeDocument/2006/customXml" ds:itemID="{47C39A09-AA0B-4E56-B0C1-240D6B94C3EE}">
   <ds:schemaRefs>
     <ds:schemaRef ds:uri="http://schemas.openxmlformats.org/officeDocument/2006/bibliography"/>
   </ds:schemaRefs>

</xml_diff>